<commit_message>
Se agregó datos en la caratula
</commit_message>
<xml_diff>
--- a/01 Documentos/Plan-PGC.docx
+++ b/01 Documentos/Plan-PGC.docx
@@ -178,6 +178,46 @@
         </w:rPr>
         <w:tab/>
         <w:t>17200254</w:t>
+      </w:r>
+    </w:p>
+    <w:p>
+      <w:pPr>
+        <w:spacing w:before="240" w:after="240"/>
+        <w:jc w:val="center"/>
+        <w:rPr>
+          <w:rFonts w:ascii="Times New Roman" w:hAnsi="Times New Roman" w:cs="Times New Roman"/>
+        </w:rPr>
+      </w:pPr>
+      <w:r>
+        <w:rPr>
+          <w:rFonts w:ascii="Times New Roman" w:hAnsi="Times New Roman" w:cs="Times New Roman"/>
+        </w:rPr>
+        <w:t xml:space="preserve">Flores Campos Kevin Martin </w:t>
+      </w:r>
+      <w:r>
+        <w:rPr>
+          <w:rFonts w:ascii="Times New Roman" w:hAnsi="Times New Roman" w:cs="Times New Roman"/>
+        </w:rPr>
+        <w:tab/>
+      </w:r>
+      <w:r>
+        <w:rPr>
+          <w:rFonts w:ascii="Times New Roman" w:hAnsi="Times New Roman" w:cs="Times New Roman"/>
+        </w:rPr>
+        <w:tab/>
+      </w:r>
+      <w:r>
+        <w:rPr>
+          <w:rFonts w:ascii="Times New Roman" w:hAnsi="Times New Roman" w:cs="Times New Roman"/>
+        </w:rPr>
+        <w:tab/>
+      </w:r>
+      <w:r>
+        <w:rPr>
+          <w:rFonts w:ascii="Times New Roman" w:hAnsi="Times New Roman" w:cs="Times New Roman"/>
+        </w:rPr>
+        <w:tab/>
+        <w:t>15200068</w:t>
       </w:r>
     </w:p>
     <w:p>
@@ -371,7 +411,6 @@
           <w:b/>
           <w:bCs/>
         </w:rPr>
-        <w:lastRenderedPageBreak/>
         <w:t>Introducción</w:t>
       </w:r>
     </w:p>
@@ -2252,6 +2291,7 @@
           </w:tcPr>
           <w:p>
             <w:r>
+              <w:lastRenderedPageBreak/>
               <w:t>Linea Base 2</w:t>
             </w:r>
           </w:p>

</xml_diff>

<commit_message>
Se editó la definición de línea base
</commit_message>
<xml_diff>
--- a/01 Documentos/Plan-PGC.docx
+++ b/01 Documentos/Plan-PGC.docx
@@ -25,8 +25,18 @@
           <w:sz w:val="32"/>
           <w:szCs w:val="32"/>
         </w:rPr>
-        <w:t>-Consulting</w:t>
-      </w:r>
+        <w:t>-</w:t>
+      </w:r>
+      <w:proofErr w:type="spellStart"/>
+      <w:r>
+        <w:rPr>
+          <w:rFonts w:ascii="Times New Roman" w:hAnsi="Times New Roman" w:cs="Times New Roman"/>
+          <w:sz w:val="32"/>
+          <w:szCs w:val="32"/>
+        </w:rPr>
+        <w:t>Consulting</w:t>
+      </w:r>
+      <w:proofErr w:type="spellEnd"/>
     </w:p>
     <w:p>
       <w:pPr>
@@ -152,7 +162,21 @@
         <w:rPr>
           <w:rFonts w:ascii="Times New Roman" w:hAnsi="Times New Roman" w:cs="Times New Roman"/>
         </w:rPr>
-        <w:t>Agüero Carhuavilca, Julio Cesar</w:t>
+        <w:t xml:space="preserve">Agüero </w:t>
+      </w:r>
+      <w:proofErr w:type="spellStart"/>
+      <w:r>
+        <w:rPr>
+          <w:rFonts w:ascii="Times New Roman" w:hAnsi="Times New Roman" w:cs="Times New Roman"/>
+        </w:rPr>
+        <w:t>Carhuavilca</w:t>
+      </w:r>
+      <w:proofErr w:type="spellEnd"/>
+      <w:r>
+        <w:rPr>
+          <w:rFonts w:ascii="Times New Roman" w:hAnsi="Times New Roman" w:cs="Times New Roman"/>
+        </w:rPr>
+        <w:t>, Julio Cesar</w:t>
       </w:r>
       <w:r>
         <w:rPr>
@@ -465,7 +489,23 @@
           <w:rFonts w:ascii="Times New Roman" w:hAnsi="Times New Roman" w:cs="Times New Roman"/>
           <w:lang w:val="es-ES"/>
         </w:rPr>
-        <w:t>HPNPSD-Consulting es una empresa con amplia experiencia en el mercado, que desarrolla y suministra soluciones informáticas según las</w:t>
+        <w:t>HPNPSD-</w:t>
+      </w:r>
+      <w:proofErr w:type="spellStart"/>
+      <w:r>
+        <w:rPr>
+          <w:rFonts w:ascii="Times New Roman" w:hAnsi="Times New Roman" w:cs="Times New Roman"/>
+          <w:lang w:val="es-ES"/>
+        </w:rPr>
+        <w:t>Consulting</w:t>
+      </w:r>
+      <w:proofErr w:type="spellEnd"/>
+      <w:r>
+        <w:rPr>
+          <w:rFonts w:ascii="Times New Roman" w:hAnsi="Times New Roman" w:cs="Times New Roman"/>
+          <w:lang w:val="es-ES"/>
+        </w:rPr>
+        <w:t xml:space="preserve"> es una empresa con amplia experiencia en el mercado, que desarrolla y suministra soluciones informáticas según las</w:t>
       </w:r>
       <w:r>
         <w:rPr>
@@ -589,7 +629,23 @@
           <w:rFonts w:ascii="Times New Roman" w:hAnsi="Times New Roman" w:cs="Times New Roman"/>
           <w:lang w:val="es-ES"/>
         </w:rPr>
-        <w:t xml:space="preserve"> nuestra empresa HPNPSD-Consulting </w:t>
+        <w:t xml:space="preserve"> nuestra empresa HPNPSD-</w:t>
+      </w:r>
+      <w:proofErr w:type="spellStart"/>
+      <w:r>
+        <w:rPr>
+          <w:rFonts w:ascii="Times New Roman" w:hAnsi="Times New Roman" w:cs="Times New Roman"/>
+          <w:lang w:val="es-ES"/>
+        </w:rPr>
+        <w:t>Consulting</w:t>
+      </w:r>
+      <w:proofErr w:type="spellEnd"/>
+      <w:r>
+        <w:rPr>
+          <w:rFonts w:ascii="Times New Roman" w:hAnsi="Times New Roman" w:cs="Times New Roman"/>
+          <w:lang w:val="es-ES"/>
+        </w:rPr>
+        <w:t> </w:t>
       </w:r>
       <w:r>
         <w:rPr>
@@ -842,7 +898,21 @@
               <w:rPr>
                 <w:rFonts w:ascii="Times New Roman" w:hAnsi="Times New Roman" w:cs="Times New Roman"/>
               </w:rPr>
-              <w:t>Agüero Carhuavilca, Julio Cesar</w:t>
+              <w:t xml:space="preserve">Agüero </w:t>
+            </w:r>
+            <w:proofErr w:type="spellStart"/>
+            <w:r>
+              <w:rPr>
+                <w:rFonts w:ascii="Times New Roman" w:hAnsi="Times New Roman" w:cs="Times New Roman"/>
+              </w:rPr>
+              <w:t>Carhuavilca</w:t>
+            </w:r>
+            <w:proofErr w:type="spellEnd"/>
+            <w:r>
+              <w:rPr>
+                <w:rFonts w:ascii="Times New Roman" w:hAnsi="Times New Roman" w:cs="Times New Roman"/>
+              </w:rPr>
+              <w:t>, Julio Cesar</w:t>
             </w:r>
           </w:p>
         </w:tc>
@@ -910,7 +980,21 @@
               <w:rPr>
                 <w:rFonts w:ascii="Times New Roman" w:hAnsi="Times New Roman" w:cs="Times New Roman"/>
               </w:rPr>
-              <w:t>Abad Huaman, Francisco Javie</w:t>
+              <w:t xml:space="preserve">Abad </w:t>
+            </w:r>
+            <w:proofErr w:type="spellStart"/>
+            <w:r>
+              <w:rPr>
+                <w:rFonts w:ascii="Times New Roman" w:hAnsi="Times New Roman" w:cs="Times New Roman"/>
+              </w:rPr>
+              <w:t>Huaman</w:t>
+            </w:r>
+            <w:proofErr w:type="spellEnd"/>
+            <w:r>
+              <w:rPr>
+                <w:rFonts w:ascii="Times New Roman" w:hAnsi="Times New Roman" w:cs="Times New Roman"/>
+              </w:rPr>
+              <w:t>, Francisco Javie</w:t>
             </w:r>
             <w:r>
               <w:rPr>
@@ -1026,7 +1110,21 @@
               <w:rPr>
                 <w:rFonts w:ascii="Times New Roman" w:hAnsi="Times New Roman" w:cs="Times New Roman"/>
               </w:rPr>
-              <w:t>Azucena Huamantuma, José</w:t>
+              <w:t xml:space="preserve">Azucena </w:t>
+            </w:r>
+            <w:proofErr w:type="spellStart"/>
+            <w:r>
+              <w:rPr>
+                <w:rFonts w:ascii="Times New Roman" w:hAnsi="Times New Roman" w:cs="Times New Roman"/>
+              </w:rPr>
+              <w:t>Huamantuma</w:t>
+            </w:r>
+            <w:proofErr w:type="spellEnd"/>
+            <w:r>
+              <w:rPr>
+                <w:rFonts w:ascii="Times New Roman" w:hAnsi="Times New Roman" w:cs="Times New Roman"/>
+              </w:rPr>
+              <w:t>, José</w:t>
             </w:r>
             <w:r>
               <w:rPr>
@@ -1051,8 +1149,30 @@
               <w:rPr>
                 <w:rFonts w:ascii="Times New Roman" w:hAnsi="Times New Roman" w:cs="Times New Roman"/>
               </w:rPr>
-              <w:t>Delgado Cardenas, Joaquin</w:t>
-            </w:r>
+              <w:t xml:space="preserve">Delgado </w:t>
+            </w:r>
+            <w:proofErr w:type="spellStart"/>
+            <w:r>
+              <w:rPr>
+                <w:rFonts w:ascii="Times New Roman" w:hAnsi="Times New Roman" w:cs="Times New Roman"/>
+              </w:rPr>
+              <w:t>Cardenas</w:t>
+            </w:r>
+            <w:proofErr w:type="spellEnd"/>
+            <w:r>
+              <w:rPr>
+                <w:rFonts w:ascii="Times New Roman" w:hAnsi="Times New Roman" w:cs="Times New Roman"/>
+              </w:rPr>
+              <w:t xml:space="preserve">, </w:t>
+            </w:r>
+            <w:proofErr w:type="spellStart"/>
+            <w:r>
+              <w:rPr>
+                <w:rFonts w:ascii="Times New Roman" w:hAnsi="Times New Roman" w:cs="Times New Roman"/>
+              </w:rPr>
+              <w:t>Joaquin</w:t>
+            </w:r>
+            <w:proofErr w:type="spellEnd"/>
             <w:r>
               <w:rPr>
                 <w:rFonts w:ascii="Times New Roman" w:hAnsi="Times New Roman" w:cs="Times New Roman"/>
@@ -1076,7 +1196,21 @@
               <w:rPr>
                 <w:rFonts w:ascii="Times New Roman" w:hAnsi="Times New Roman" w:cs="Times New Roman"/>
               </w:rPr>
-              <w:t xml:space="preserve">Estrada Estrada. Rosa </w:t>
+              <w:t xml:space="preserve">Estrada </w:t>
+            </w:r>
+            <w:proofErr w:type="spellStart"/>
+            <w:r>
+              <w:rPr>
+                <w:rFonts w:ascii="Times New Roman" w:hAnsi="Times New Roman" w:cs="Times New Roman"/>
+              </w:rPr>
+              <w:t>Estrada</w:t>
+            </w:r>
+            <w:proofErr w:type="spellEnd"/>
+            <w:r>
+              <w:rPr>
+                <w:rFonts w:ascii="Times New Roman" w:hAnsi="Times New Roman" w:cs="Times New Roman"/>
+              </w:rPr>
+              <w:t xml:space="preserve">. Rosa </w:t>
             </w:r>
           </w:p>
           <w:p>
@@ -1120,7 +1254,21 @@
               <w:rPr>
                 <w:rFonts w:ascii="Times New Roman" w:hAnsi="Times New Roman" w:cs="Times New Roman"/>
               </w:rPr>
-              <w:t>Popi Requis,</w:t>
+              <w:t xml:space="preserve">Popi </w:t>
+            </w:r>
+            <w:proofErr w:type="spellStart"/>
+            <w:r>
+              <w:rPr>
+                <w:rFonts w:ascii="Times New Roman" w:hAnsi="Times New Roman" w:cs="Times New Roman"/>
+              </w:rPr>
+              <w:t>Requis</w:t>
+            </w:r>
+            <w:proofErr w:type="spellEnd"/>
+            <w:r>
+              <w:rPr>
+                <w:rFonts w:ascii="Times New Roman" w:hAnsi="Times New Roman" w:cs="Times New Roman"/>
+              </w:rPr>
+              <w:t>,</w:t>
             </w:r>
             <w:r>
               <w:rPr>
@@ -1199,6 +1347,33 @@
         <w:spacing w:after="240"/>
         <w:rPr>
           <w:rFonts w:ascii="Times New Roman" w:hAnsi="Times New Roman" w:cs="Times New Roman"/>
+        </w:rPr>
+      </w:pPr>
+    </w:p>
+    <w:p>
+      <w:pPr>
+        <w:pStyle w:val="Prrafodelista"/>
+        <w:spacing w:after="240"/>
+        <w:rPr>
+          <w:rFonts w:ascii="Times New Roman" w:hAnsi="Times New Roman" w:cs="Times New Roman"/>
+        </w:rPr>
+      </w:pPr>
+    </w:p>
+    <w:p>
+      <w:pPr>
+        <w:pStyle w:val="Prrafodelista"/>
+        <w:spacing w:after="240"/>
+        <w:rPr>
+          <w:rFonts w:ascii="Times New Roman" w:hAnsi="Times New Roman" w:cs="Times New Roman"/>
+        </w:rPr>
+      </w:pPr>
+    </w:p>
+    <w:p>
+      <w:pPr>
+        <w:pStyle w:val="Prrafodelista"/>
+        <w:spacing w:after="240"/>
+        <w:rPr>
+          <w:rFonts w:ascii="Times New Roman" w:hAnsi="Times New Roman" w:cs="Times New Roman"/>
           <w:highlight w:val="yellow"/>
         </w:rPr>
       </w:pPr>
@@ -1221,6 +1396,7 @@
           <w:rFonts w:ascii="Times New Roman" w:hAnsi="Times New Roman" w:cs="Times New Roman"/>
           <w:highlight w:val="yellow"/>
         </w:rPr>
+        <w:lastRenderedPageBreak/>
         <w:t>Herramientas, entorno e Infraestructura</w:t>
       </w:r>
       <w:r>
@@ -1254,6 +1430,7 @@
         </w:rPr>
         <w:t>[</w:t>
       </w:r>
+      <w:proofErr w:type="spellStart"/>
       <w:r>
         <w:rPr>
           <w:rFonts w:ascii="Times New Roman" w:hAnsi="Times New Roman" w:cs="Times New Roman"/>
@@ -1262,6 +1439,7 @@
         </w:rPr>
         <w:t>Bemchmarking</w:t>
       </w:r>
+      <w:proofErr w:type="spellEnd"/>
       <w:r>
         <w:rPr>
           <w:rFonts w:ascii="Times New Roman" w:hAnsi="Times New Roman" w:cs="Times New Roman"/>
@@ -1274,6 +1452,7 @@
         </w:rPr>
         <w:t xml:space="preserve">, Ponderar y </w:t>
       </w:r>
+      <w:proofErr w:type="gramStart"/>
       <w:r>
         <w:rPr>
           <w:rFonts w:ascii="Times New Roman" w:hAnsi="Times New Roman" w:cs="Times New Roman"/>
@@ -1286,6 +1465,7 @@
         </w:rPr>
         <w:t>]</w:t>
       </w:r>
+      <w:proofErr w:type="gramEnd"/>
     </w:p>
     <w:p>
       <w:pPr>
@@ -1850,7 +2030,240 @@
         <w:spacing w:after="240"/>
         <w:rPr>
           <w:rFonts w:ascii="Times New Roman" w:hAnsi="Times New Roman" w:cs="Times New Roman"/>
-          <w:highlight w:val="yellow"/>
+        </w:rPr>
+      </w:pPr>
+    </w:p>
+    <w:p>
+      <w:pPr>
+        <w:pStyle w:val="Prrafodelista"/>
+        <w:spacing w:after="240"/>
+        <w:rPr>
+          <w:rFonts w:ascii="Times New Roman" w:hAnsi="Times New Roman" w:cs="Times New Roman"/>
+        </w:rPr>
+      </w:pPr>
+    </w:p>
+    <w:p>
+      <w:pPr>
+        <w:pStyle w:val="Prrafodelista"/>
+        <w:spacing w:after="240"/>
+        <w:rPr>
+          <w:rFonts w:ascii="Times New Roman" w:hAnsi="Times New Roman" w:cs="Times New Roman"/>
+        </w:rPr>
+      </w:pPr>
+    </w:p>
+    <w:p>
+      <w:pPr>
+        <w:pStyle w:val="Prrafodelista"/>
+        <w:spacing w:after="240"/>
+        <w:rPr>
+          <w:rFonts w:ascii="Times New Roman" w:hAnsi="Times New Roman" w:cs="Times New Roman"/>
+        </w:rPr>
+      </w:pPr>
+    </w:p>
+    <w:p>
+      <w:pPr>
+        <w:pStyle w:val="Prrafodelista"/>
+        <w:spacing w:after="240"/>
+        <w:rPr>
+          <w:rFonts w:ascii="Times New Roman" w:hAnsi="Times New Roman" w:cs="Times New Roman"/>
+        </w:rPr>
+      </w:pPr>
+    </w:p>
+    <w:p>
+      <w:pPr>
+        <w:pStyle w:val="Prrafodelista"/>
+        <w:spacing w:after="240"/>
+        <w:rPr>
+          <w:rFonts w:ascii="Times New Roman" w:hAnsi="Times New Roman" w:cs="Times New Roman"/>
+        </w:rPr>
+      </w:pPr>
+    </w:p>
+    <w:p>
+      <w:pPr>
+        <w:pStyle w:val="Prrafodelista"/>
+        <w:spacing w:after="240"/>
+        <w:rPr>
+          <w:rFonts w:ascii="Times New Roman" w:hAnsi="Times New Roman" w:cs="Times New Roman"/>
+        </w:rPr>
+      </w:pPr>
+    </w:p>
+    <w:p>
+      <w:pPr>
+        <w:pStyle w:val="Prrafodelista"/>
+        <w:spacing w:after="240"/>
+        <w:rPr>
+          <w:rFonts w:ascii="Times New Roman" w:hAnsi="Times New Roman" w:cs="Times New Roman"/>
+        </w:rPr>
+      </w:pPr>
+    </w:p>
+    <w:p>
+      <w:pPr>
+        <w:pStyle w:val="Prrafodelista"/>
+        <w:spacing w:after="240"/>
+        <w:rPr>
+          <w:rFonts w:ascii="Times New Roman" w:hAnsi="Times New Roman" w:cs="Times New Roman"/>
+        </w:rPr>
+      </w:pPr>
+    </w:p>
+    <w:p>
+      <w:pPr>
+        <w:pStyle w:val="Prrafodelista"/>
+        <w:spacing w:after="240"/>
+        <w:rPr>
+          <w:rFonts w:ascii="Times New Roman" w:hAnsi="Times New Roman" w:cs="Times New Roman"/>
+        </w:rPr>
+      </w:pPr>
+    </w:p>
+    <w:p>
+      <w:pPr>
+        <w:pStyle w:val="Prrafodelista"/>
+        <w:spacing w:after="240"/>
+        <w:rPr>
+          <w:rFonts w:ascii="Times New Roman" w:hAnsi="Times New Roman" w:cs="Times New Roman"/>
+        </w:rPr>
+      </w:pPr>
+    </w:p>
+    <w:p>
+      <w:pPr>
+        <w:pStyle w:val="Prrafodelista"/>
+        <w:spacing w:after="240"/>
+        <w:rPr>
+          <w:rFonts w:ascii="Times New Roman" w:hAnsi="Times New Roman" w:cs="Times New Roman"/>
+        </w:rPr>
+      </w:pPr>
+    </w:p>
+    <w:p>
+      <w:pPr>
+        <w:pStyle w:val="Prrafodelista"/>
+        <w:spacing w:after="240"/>
+        <w:rPr>
+          <w:rFonts w:ascii="Times New Roman" w:hAnsi="Times New Roman" w:cs="Times New Roman"/>
+        </w:rPr>
+      </w:pPr>
+    </w:p>
+    <w:p>
+      <w:pPr>
+        <w:pStyle w:val="Prrafodelista"/>
+        <w:spacing w:after="240"/>
+        <w:rPr>
+          <w:rFonts w:ascii="Times New Roman" w:hAnsi="Times New Roman" w:cs="Times New Roman"/>
+        </w:rPr>
+      </w:pPr>
+    </w:p>
+    <w:p>
+      <w:pPr>
+        <w:pStyle w:val="Prrafodelista"/>
+        <w:spacing w:after="240"/>
+        <w:rPr>
+          <w:rFonts w:ascii="Times New Roman" w:hAnsi="Times New Roman" w:cs="Times New Roman"/>
+        </w:rPr>
+      </w:pPr>
+    </w:p>
+    <w:p>
+      <w:pPr>
+        <w:pStyle w:val="Prrafodelista"/>
+        <w:spacing w:after="240"/>
+        <w:rPr>
+          <w:rFonts w:ascii="Times New Roman" w:hAnsi="Times New Roman" w:cs="Times New Roman"/>
+        </w:rPr>
+      </w:pPr>
+    </w:p>
+    <w:p>
+      <w:pPr>
+        <w:pStyle w:val="Prrafodelista"/>
+        <w:spacing w:after="240"/>
+        <w:rPr>
+          <w:rFonts w:ascii="Times New Roman" w:hAnsi="Times New Roman" w:cs="Times New Roman"/>
+        </w:rPr>
+      </w:pPr>
+    </w:p>
+    <w:p>
+      <w:pPr>
+        <w:pStyle w:val="Prrafodelista"/>
+        <w:spacing w:after="240"/>
+        <w:rPr>
+          <w:rFonts w:ascii="Times New Roman" w:hAnsi="Times New Roman" w:cs="Times New Roman"/>
+        </w:rPr>
+      </w:pPr>
+    </w:p>
+    <w:p>
+      <w:pPr>
+        <w:pStyle w:val="Prrafodelista"/>
+        <w:spacing w:after="240"/>
+        <w:rPr>
+          <w:rFonts w:ascii="Times New Roman" w:hAnsi="Times New Roman" w:cs="Times New Roman"/>
+        </w:rPr>
+      </w:pPr>
+    </w:p>
+    <w:p>
+      <w:pPr>
+        <w:pStyle w:val="Prrafodelista"/>
+        <w:spacing w:after="240"/>
+        <w:rPr>
+          <w:rFonts w:ascii="Times New Roman" w:hAnsi="Times New Roman" w:cs="Times New Roman"/>
+        </w:rPr>
+      </w:pPr>
+    </w:p>
+    <w:p>
+      <w:pPr>
+        <w:pStyle w:val="Prrafodelista"/>
+        <w:spacing w:after="240"/>
+        <w:rPr>
+          <w:rFonts w:ascii="Times New Roman" w:hAnsi="Times New Roman" w:cs="Times New Roman"/>
+        </w:rPr>
+      </w:pPr>
+    </w:p>
+    <w:p>
+      <w:pPr>
+        <w:pStyle w:val="Prrafodelista"/>
+        <w:spacing w:after="240"/>
+        <w:rPr>
+          <w:rFonts w:ascii="Times New Roman" w:hAnsi="Times New Roman" w:cs="Times New Roman"/>
+        </w:rPr>
+      </w:pPr>
+    </w:p>
+    <w:p>
+      <w:pPr>
+        <w:pStyle w:val="Prrafodelista"/>
+        <w:spacing w:after="240"/>
+        <w:rPr>
+          <w:rFonts w:ascii="Times New Roman" w:hAnsi="Times New Roman" w:cs="Times New Roman"/>
+        </w:rPr>
+      </w:pPr>
+    </w:p>
+    <w:p>
+      <w:pPr>
+        <w:pStyle w:val="Prrafodelista"/>
+        <w:spacing w:after="240"/>
+        <w:rPr>
+          <w:rFonts w:ascii="Times New Roman" w:hAnsi="Times New Roman" w:cs="Times New Roman"/>
+        </w:rPr>
+      </w:pPr>
+    </w:p>
+    <w:p>
+      <w:pPr>
+        <w:pStyle w:val="Prrafodelista"/>
+        <w:spacing w:after="240"/>
+        <w:rPr>
+          <w:rFonts w:ascii="Times New Roman" w:hAnsi="Times New Roman" w:cs="Times New Roman"/>
+        </w:rPr>
+      </w:pPr>
+    </w:p>
+    <w:p>
+      <w:pPr>
+        <w:pStyle w:val="Prrafodelista"/>
+        <w:spacing w:after="240"/>
+        <w:rPr>
+          <w:rFonts w:ascii="Times New Roman" w:hAnsi="Times New Roman" w:cs="Times New Roman"/>
+        </w:rPr>
+      </w:pPr>
+    </w:p>
+    <w:p>
+      <w:pPr>
+        <w:pStyle w:val="Prrafodelista"/>
+        <w:spacing w:after="240"/>
+        <w:rPr>
+          <w:rFonts w:ascii="Times New Roman" w:hAnsi="Times New Roman" w:cs="Times New Roman"/>
         </w:rPr>
       </w:pPr>
     </w:p>
@@ -1866,7 +2279,6 @@
           <w:rFonts w:ascii="Times New Roman" w:hAnsi="Times New Roman" w:cs="Times New Roman"/>
           <w:b/>
           <w:bCs/>
-          <w:highlight w:val="yellow"/>
         </w:rPr>
       </w:pPr>
       <w:r>
@@ -1874,8 +2286,8 @@
           <w:rFonts w:ascii="Times New Roman" w:hAnsi="Times New Roman" w:cs="Times New Roman"/>
           <w:b/>
           <w:bCs/>
-          <w:highlight w:val="yellow"/>
-        </w:rPr>
+        </w:rPr>
+        <w:lastRenderedPageBreak/>
         <w:t>Actividades d</w:t>
       </w:r>
       <w:r>
@@ -1883,7 +2295,6 @@
           <w:rFonts w:ascii="Times New Roman" w:hAnsi="Times New Roman" w:cs="Times New Roman"/>
           <w:b/>
           <w:bCs/>
-          <w:highlight w:val="yellow"/>
         </w:rPr>
         <w:t>e la GCS</w:t>
       </w:r>
@@ -1896,7 +2307,6 @@
           <w:rFonts w:ascii="Times New Roman" w:hAnsi="Times New Roman" w:cs="Times New Roman"/>
           <w:b/>
           <w:bCs/>
-          <w:highlight w:val="yellow"/>
         </w:rPr>
       </w:pPr>
     </w:p>
@@ -1910,13 +2320,11 @@
         <w:spacing w:after="240"/>
         <w:rPr>
           <w:rFonts w:ascii="Times New Roman" w:hAnsi="Times New Roman" w:cs="Times New Roman"/>
-          <w:highlight w:val="yellow"/>
-        </w:rPr>
-      </w:pPr>
-      <w:r>
-        <w:rPr>
-          <w:rFonts w:ascii="Times New Roman" w:hAnsi="Times New Roman" w:cs="Times New Roman"/>
-          <w:highlight w:val="yellow"/>
+        </w:rPr>
+      </w:pPr>
+      <w:r>
+        <w:rPr>
+          <w:rFonts w:ascii="Times New Roman" w:hAnsi="Times New Roman" w:cs="Times New Roman"/>
         </w:rPr>
         <w:t>Identificación</w:t>
       </w:r>
@@ -1927,7 +2335,6 @@
         <w:spacing w:after="240"/>
         <w:rPr>
           <w:rFonts w:ascii="Times New Roman" w:hAnsi="Times New Roman" w:cs="Times New Roman"/>
-          <w:highlight w:val="yellow"/>
         </w:rPr>
       </w:pPr>
     </w:p>
@@ -1941,75 +2348,28 @@
         <w:spacing w:after="240"/>
         <w:rPr>
           <w:rFonts w:ascii="Times New Roman" w:hAnsi="Times New Roman" w:cs="Times New Roman"/>
-          <w:highlight w:val="yellow"/>
-        </w:rPr>
-      </w:pPr>
-      <w:r>
-        <w:rPr>
-          <w:rFonts w:ascii="Times New Roman" w:hAnsi="Times New Roman" w:cs="Times New Roman"/>
-          <w:highlight w:val="yellow"/>
+        </w:rPr>
+      </w:pPr>
+      <w:r>
+        <w:rPr>
+          <w:rFonts w:ascii="Times New Roman" w:hAnsi="Times New Roman" w:cs="Times New Roman"/>
         </w:rPr>
         <w:t>Definición de la estructura de las librerías</w:t>
       </w:r>
-    </w:p>
-    <w:p>
-      <w:pPr>
-        <w:pStyle w:val="Prrafodelista"/>
-        <w:spacing w:after="240"/>
-        <w:ind w:left="1440"/>
-        <w:rPr>
-          <w:rFonts w:ascii="Times New Roman" w:hAnsi="Times New Roman" w:cs="Times New Roman"/>
-          <w:highlight w:val="yellow"/>
-        </w:rPr>
-      </w:pPr>
-    </w:p>
-    <w:p>
-      <w:pPr>
-        <w:pStyle w:val="Prrafodelista"/>
-        <w:spacing w:after="240"/>
-        <w:ind w:left="1440"/>
-        <w:rPr>
-          <w:rFonts w:ascii="Times New Roman" w:hAnsi="Times New Roman" w:cs="Times New Roman"/>
-        </w:rPr>
-      </w:pPr>
-      <w:r>
-        <w:rPr>
-          <w:rFonts w:ascii="Times New Roman" w:hAnsi="Times New Roman" w:cs="Times New Roman"/>
-        </w:rPr>
-        <w:t>[Diagrama similar a este</w:t>
-      </w:r>
-      <w:r>
-        <w:rPr>
-          <w:rFonts w:ascii="Times New Roman" w:hAnsi="Times New Roman" w:cs="Times New Roman"/>
-        </w:rPr>
-        <w:t>:</w:t>
-      </w:r>
-      <w:r>
-        <w:rPr>
-          <w:rFonts w:ascii="Times New Roman" w:hAnsi="Times New Roman" w:cs="Times New Roman"/>
-        </w:rPr>
-        <w:t>]</w:t>
-      </w:r>
-    </w:p>
-    <w:p>
-      <w:pPr>
-        <w:pStyle w:val="Prrafodelista"/>
-        <w:spacing w:after="240"/>
-        <w:ind w:left="1440" w:hanging="873"/>
-        <w:rPr>
-          <w:rFonts w:ascii="Times New Roman" w:hAnsi="Times New Roman" w:cs="Times New Roman"/>
-        </w:rPr>
-      </w:pPr>
-      <w:r>
-        <w:rPr>
-          <w:rFonts w:ascii="Times New Roman" w:hAnsi="Times New Roman" w:cs="Times New Roman"/>
-          <w:noProof/>
-        </w:rPr>
+      <w:r>
         <w:drawing>
-          <wp:inline distT="0" distB="0" distL="0" distR="0" wp14:anchorId="3B4B2BF5" wp14:editId="223D78D5">
-            <wp:extent cx="3898145" cy="2216101"/>
-            <wp:effectExtent l="0" t="0" r="7620" b="0"/>
-            <wp:docPr id="1" name="Imagen 1" descr="Diagrama&#10;&#10;Descripción generada automáticamente"/>
+          <wp:anchor distT="0" distB="0" distL="114300" distR="114300" simplePos="0" relativeHeight="251658240" behindDoc="0" locked="0" layoutInCell="1" allowOverlap="1" wp14:anchorId="7D423736" wp14:editId="742573AD">
+            <wp:simplePos x="0" y="0"/>
+            <wp:positionH relativeFrom="margin">
+              <wp:align>right</wp:align>
+            </wp:positionH>
+            <wp:positionV relativeFrom="paragraph">
+              <wp:posOffset>262792</wp:posOffset>
+            </wp:positionV>
+            <wp:extent cx="5733415" cy="3259455"/>
+            <wp:effectExtent l="0" t="0" r="635" b="0"/>
+            <wp:wrapTopAndBottom/>
+            <wp:docPr id="1" name="Imagen 1"/>
             <wp:cNvGraphicFramePr>
               <a:graphicFrameLocks xmlns:a="http://schemas.openxmlformats.org/drawingml/2006/main" noChangeAspect="1"/>
             </wp:cNvGraphicFramePr>
@@ -2017,11 +2377,17 @@
               <a:graphicData uri="http://schemas.openxmlformats.org/drawingml/2006/picture">
                 <pic:pic xmlns:pic="http://schemas.openxmlformats.org/drawingml/2006/picture">
                   <pic:nvPicPr>
-                    <pic:cNvPr id="1" name="Imagen 1" descr="Diagrama&#10;&#10;Descripción generada automáticamente"/>
+                    <pic:cNvPr id="1" name=""/>
                     <pic:cNvPicPr/>
                   </pic:nvPicPr>
                   <pic:blipFill>
-                    <a:blip r:embed="rId5"/>
+                    <a:blip r:embed="rId5" cstate="print">
+                      <a:extLst>
+                        <a:ext uri="{28A0092B-C50C-407E-A947-70E740481C1C}">
+                          <a14:useLocalDpi xmlns:a14="http://schemas.microsoft.com/office/drawing/2010/main" val="0"/>
+                        </a:ext>
+                      </a:extLst>
+                    </a:blip>
                     <a:stretch>
                       <a:fillRect/>
                     </a:stretch>
@@ -2029,7 +2395,7 @@
                   <pic:spPr>
                     <a:xfrm>
                       <a:off x="0" y="0"/>
-                      <a:ext cx="3906337" cy="2220758"/>
+                      <a:ext cx="5733415" cy="3259455"/>
                     </a:xfrm>
                     <a:prstGeom prst="rect">
                       <a:avLst/>
@@ -2038,9 +2404,19 @@
                 </pic:pic>
               </a:graphicData>
             </a:graphic>
-          </wp:inline>
+          </wp:anchor>
         </w:drawing>
       </w:r>
+    </w:p>
+    <w:p>
+      <w:pPr>
+        <w:pStyle w:val="Prrafodelista"/>
+        <w:spacing w:after="240"/>
+        <w:ind w:left="2160" w:hanging="1593"/>
+        <w:rPr>
+          <w:rFonts w:ascii="Times New Roman" w:hAnsi="Times New Roman" w:cs="Times New Roman"/>
+        </w:rPr>
+      </w:pPr>
     </w:p>
     <w:p>
       <w:pPr>
@@ -2074,64 +2450,60 @@
         <w:spacing w:after="240"/>
         <w:rPr>
           <w:rFonts w:ascii="Times New Roman" w:hAnsi="Times New Roman" w:cs="Times New Roman"/>
-          <w:highlight w:val="yellow"/>
-        </w:rPr>
-      </w:pPr>
-      <w:r>
-        <w:rPr>
-          <w:rFonts w:ascii="Times New Roman" w:hAnsi="Times New Roman" w:cs="Times New Roman"/>
-          <w:highlight w:val="yellow"/>
+        </w:rPr>
+      </w:pPr>
+      <w:r>
+        <w:rPr>
+          <w:rFonts w:ascii="Times New Roman" w:hAnsi="Times New Roman" w:cs="Times New Roman"/>
         </w:rPr>
         <w:t>Definición de Líneas Base</w:t>
       </w:r>
     </w:p>
     <w:p>
-      <w:r>
-        <w:t xml:space="preserve">(Por </w:t>
-      </w:r>
-      <w:r>
-        <w:rPr>
-          <w:b/>
-          <w:bCs/>
-        </w:rPr>
-        <w:t>ejemplo</w:t>
-      </w:r>
-      <w:r>
-        <w:t xml:space="preserve"> el </w:t>
-      </w:r>
-      <w:r>
-        <w:rPr>
-          <w:highlight w:val="yellow"/>
-        </w:rPr>
-        <w:t>proyecto</w:t>
-      </w:r>
-      <w:r>
+      <w:pPr>
+        <w:ind w:left="1418"/>
+        <w:rPr>
+          <w:rFonts w:ascii="Times New Roman" w:hAnsi="Times New Roman" w:cs="Times New Roman"/>
+        </w:rPr>
+      </w:pPr>
+      <w:r>
+        <w:rPr>
+          <w:rFonts w:ascii="Times New Roman" w:hAnsi="Times New Roman" w:cs="Times New Roman"/>
+        </w:rPr>
         <w:t xml:space="preserve"> </w:t>
       </w:r>
       <w:r>
-        <w:t>AGSCPI (Revisar el cronograma, si tiene 3 hitos, entonces tendrá 3 linea bases</w:t>
-      </w:r>
-      <w:r>
-        <w:t>)</w:t>
-      </w:r>
-    </w:p>
-    <w:p/>
+        <w:rPr>
+          <w:rFonts w:ascii="Times New Roman" w:hAnsi="Times New Roman" w:cs="Times New Roman"/>
+        </w:rPr>
+        <w:t>A continuación, listamos todos los elementos que se entregarán por cada Línea Base que corresponde a cada hito o sprint, perteneciente al proyecto E-Commerce Inverso, el cual elegimos a modo de ejemplo.</w:t>
+      </w:r>
+    </w:p>
+    <w:p>
+      <w:pPr>
+        <w:ind w:left="1418"/>
+        <w:rPr>
+          <w:rFonts w:ascii="Times New Roman" w:hAnsi="Times New Roman" w:cs="Times New Roman"/>
+        </w:rPr>
+      </w:pPr>
+    </w:p>
     <w:tbl>
       <w:tblPr>
         <w:tblStyle w:val="Tablaconcuadrcula"/>
         <w:tblW w:w="0" w:type="auto"/>
-        <w:tblInd w:w="360" w:type="dxa"/>
+        <w:tblInd w:w="1271" w:type="dxa"/>
         <w:tblLook w:val="04A0" w:firstRow="1" w:lastRow="0" w:firstColumn="1" w:lastColumn="0" w:noHBand="0" w:noVBand="1"/>
       </w:tblPr>
       <w:tblGrid>
-        <w:gridCol w:w="2585"/>
-        <w:gridCol w:w="3260"/>
-        <w:gridCol w:w="2814"/>
+        <w:gridCol w:w="1674"/>
+        <w:gridCol w:w="1161"/>
+        <w:gridCol w:w="4913"/>
       </w:tblGrid>
       <w:tr>
         <w:tc>
           <w:tcPr>
-            <w:tcW w:w="2585" w:type="dxa"/>
+            <w:tcW w:w="1674" w:type="dxa"/>
+            <w:shd w:val="clear" w:color="auto" w:fill="548DD4" w:themeFill="text2" w:themeFillTint="99"/>
           </w:tcPr>
           <w:p>
             <w:pPr>
@@ -2152,7 +2524,8 @@
         </w:tc>
         <w:tc>
           <w:tcPr>
-            <w:tcW w:w="3260" w:type="dxa"/>
+            <w:tcW w:w="1161" w:type="dxa"/>
+            <w:shd w:val="clear" w:color="auto" w:fill="548DD4" w:themeFill="text2" w:themeFillTint="99"/>
           </w:tcPr>
           <w:p>
             <w:pPr>
@@ -2167,13 +2540,14 @@
                 <w:b/>
                 <w:bCs/>
               </w:rPr>
-              <w:t>Items</w:t>
-            </w:r>
-          </w:p>
-        </w:tc>
-        <w:tc>
-          <w:tcPr>
-            <w:tcW w:w="2814" w:type="dxa"/>
+              <w:t>Sprint</w:t>
+            </w:r>
+          </w:p>
+        </w:tc>
+        <w:tc>
+          <w:tcPr>
+            <w:tcW w:w="4913" w:type="dxa"/>
+            <w:shd w:val="clear" w:color="auto" w:fill="548DD4" w:themeFill="text2" w:themeFillTint="99"/>
           </w:tcPr>
           <w:p>
             <w:pPr>
@@ -2183,74 +2557,194 @@
                 <w:bCs/>
               </w:rPr>
             </w:pPr>
+            <w:proofErr w:type="spellStart"/>
             <w:r>
               <w:rPr>
                 <w:b/>
                 <w:bCs/>
               </w:rPr>
-              <w:t>Nomenclatura</w:t>
+              <w:t>Items</w:t>
+            </w:r>
+            <w:proofErr w:type="spellEnd"/>
+            <w:r>
+              <w:rPr>
+                <w:b/>
+                <w:bCs/>
+              </w:rPr>
+              <w:t xml:space="preserve"> de configuración</w:t>
             </w:r>
           </w:p>
         </w:tc>
       </w:tr>
       <w:tr>
-        <w:tc>
-          <w:tcPr>
-            <w:tcW w:w="2585" w:type="dxa"/>
-            <w:vMerge w:val="restart"/>
-          </w:tcPr>
-          <w:p>
-            <w:r>
-              <w:t>Linea Base 1</w:t>
-            </w:r>
-          </w:p>
-        </w:tc>
-        <w:tc>
-          <w:tcPr>
-            <w:tcW w:w="3260" w:type="dxa"/>
-          </w:tcPr>
-          <w:p>
-            <w:r>
-              <w:t>Project Charter</w:t>
-            </w:r>
-          </w:p>
-        </w:tc>
-        <w:tc>
-          <w:tcPr>
-            <w:tcW w:w="2814" w:type="dxa"/>
-          </w:tcPr>
-          <w:p>
-            <w:r>
-              <w:t>AGSCPI-PC.docx</w:t>
+        <w:trPr>
+          <w:trHeight w:val="779"/>
+        </w:trPr>
+        <w:tc>
+          <w:tcPr>
+            <w:tcW w:w="1674" w:type="dxa"/>
+          </w:tcPr>
+          <w:p>
+            <w:pPr>
+              <w:jc w:val="center"/>
+            </w:pPr>
+            <w:proofErr w:type="spellStart"/>
+            <w:r>
+              <w:t>Linea</w:t>
+            </w:r>
+            <w:proofErr w:type="spellEnd"/>
+            <w:r>
+              <w:t xml:space="preserve"> Base 1</w:t>
+            </w:r>
+          </w:p>
+        </w:tc>
+        <w:tc>
+          <w:tcPr>
+            <w:tcW w:w="1161" w:type="dxa"/>
+          </w:tcPr>
+          <w:p>
+            <w:pPr>
+              <w:jc w:val="center"/>
+            </w:pPr>
+            <w:r>
+              <w:t>Sprint 1</w:t>
+            </w:r>
+          </w:p>
+        </w:tc>
+        <w:tc>
+          <w:tcPr>
+            <w:tcW w:w="4913" w:type="dxa"/>
+          </w:tcPr>
+          <w:p>
+            <w:r>
+              <w:t>●</w:t>
+            </w:r>
+            <w:r>
+              <w:t xml:space="preserve"> </w:t>
+            </w:r>
+            <w:r>
+              <w:t>Plan de Proyecto</w:t>
+            </w:r>
+          </w:p>
+          <w:p>
+            <w:r>
+              <w:t>●</w:t>
+            </w:r>
+            <w:r>
+              <w:t xml:space="preserve"> </w:t>
+            </w:r>
+            <w:r>
+              <w:t>Documento de Historias de usuario</w:t>
+            </w:r>
+          </w:p>
+          <w:p>
+            <w:r>
+              <w:t>●</w:t>
+            </w:r>
+            <w:r>
+              <w:t xml:space="preserve"> </w:t>
+            </w:r>
+            <w:r>
+              <w:t>Documento de Base de Datos</w:t>
+            </w:r>
+          </w:p>
+          <w:p>
+            <w:r>
+              <w:t>●</w:t>
+            </w:r>
+            <w:r>
+              <w:t xml:space="preserve"> </w:t>
+            </w:r>
+            <w:r>
+              <w:t>Documento de Arquitectura</w:t>
+            </w:r>
+          </w:p>
+          <w:p>
+            <w:r>
+              <w:t>●</w:t>
+            </w:r>
+            <w:r>
+              <w:t xml:space="preserve"> </w:t>
+            </w:r>
+            <w:r>
+              <w:t>Documento de Diseño Web</w:t>
+            </w:r>
+          </w:p>
+          <w:p>
+            <w:r>
+              <w:t>●</w:t>
+            </w:r>
+            <w:r>
+              <w:t xml:space="preserve"> </w:t>
+            </w:r>
+            <w:r>
+              <w:t>Manual de Configuración de la BD</w:t>
             </w:r>
           </w:p>
         </w:tc>
       </w:tr>
       <w:tr>
-        <w:tc>
-          <w:tcPr>
-            <w:tcW w:w="2585" w:type="dxa"/>
-            <w:vMerge/>
-          </w:tcPr>
-          <w:p/>
-        </w:tc>
-        <w:tc>
-          <w:tcPr>
-            <w:tcW w:w="3260" w:type="dxa"/>
-          </w:tcPr>
-          <w:p>
-            <w:r>
-              <w:t>Cronograma del proyecto</w:t>
-            </w:r>
-          </w:p>
-        </w:tc>
-        <w:tc>
-          <w:tcPr>
-            <w:tcW w:w="2814" w:type="dxa"/>
-          </w:tcPr>
-          <w:p>
-            <w:r>
-              <w:t>AGSCPI-CP.docx</w:t>
+        <w:trPr>
+          <w:trHeight w:val="779"/>
+        </w:trPr>
+        <w:tc>
+          <w:tcPr>
+            <w:tcW w:w="1674" w:type="dxa"/>
+          </w:tcPr>
+          <w:p>
+            <w:pPr>
+              <w:jc w:val="center"/>
+            </w:pPr>
+            <w:proofErr w:type="spellStart"/>
+            <w:r>
+              <w:t>Linea</w:t>
+            </w:r>
+            <w:proofErr w:type="spellEnd"/>
+            <w:r>
+              <w:t xml:space="preserve"> Base 2</w:t>
+            </w:r>
+          </w:p>
+        </w:tc>
+        <w:tc>
+          <w:tcPr>
+            <w:tcW w:w="1161" w:type="dxa"/>
+          </w:tcPr>
+          <w:p>
+            <w:pPr>
+              <w:jc w:val="center"/>
+            </w:pPr>
+            <w:r>
+              <w:t>Sprint</w:t>
+            </w:r>
+            <w:r>
+              <w:t xml:space="preserve"> 2</w:t>
+            </w:r>
+          </w:p>
+        </w:tc>
+        <w:tc>
+          <w:tcPr>
+            <w:tcW w:w="4913" w:type="dxa"/>
+          </w:tcPr>
+          <w:p>
+            <w:r>
+              <w:t>●</w:t>
+            </w:r>
+            <w:r>
+              <w:t xml:space="preserve"> </w:t>
+            </w:r>
+            <w:r>
+              <w:t>Módulo de Autenticación de usuario</w:t>
+            </w:r>
+          </w:p>
+          <w:p>
+            <w:r>
+              <w:t>●</w:t>
+            </w:r>
+            <w:r>
+              <w:t xml:space="preserve"> </w:t>
+            </w:r>
+            <w:r>
+              <w:t>Módulo de Usuario Cliente</w:t>
             </w:r>
           </w:p>
         </w:tc>
@@ -2258,127 +2752,96 @@
       <w:tr>
         <w:tc>
           <w:tcPr>
-            <w:tcW w:w="2585" w:type="dxa"/>
-            <w:vMerge/>
-          </w:tcPr>
-          <w:p/>
-        </w:tc>
-        <w:tc>
-          <w:tcPr>
-            <w:tcW w:w="3260" w:type="dxa"/>
-          </w:tcPr>
-          <w:p>
-            <w:r>
-              <w:t xml:space="preserve">Lista de requisitos </w:t>
-            </w:r>
-          </w:p>
-        </w:tc>
-        <w:tc>
-          <w:tcPr>
-            <w:tcW w:w="2814" w:type="dxa"/>
-          </w:tcPr>
-          <w:p>
-            <w:r>
-              <w:t>AGSCPI-LR.XLS</w:t>
-            </w:r>
-          </w:p>
-        </w:tc>
-      </w:tr>
-      <w:tr>
-        <w:tc>
-          <w:tcPr>
-            <w:tcW w:w="2585" w:type="dxa"/>
-          </w:tcPr>
-          <w:p>
-            <w:r>
-              <w:lastRenderedPageBreak/>
-              <w:t>Linea Base 2</w:t>
-            </w:r>
-          </w:p>
-        </w:tc>
-        <w:tc>
-          <w:tcPr>
-            <w:tcW w:w="3260" w:type="dxa"/>
-          </w:tcPr>
-          <w:p>
-            <w:r>
-              <w:t xml:space="preserve">Lista de requisitos </w:t>
-            </w:r>
-          </w:p>
-        </w:tc>
-        <w:tc>
-          <w:tcPr>
-            <w:tcW w:w="2814" w:type="dxa"/>
-          </w:tcPr>
-          <w:p>
-            <w:r>
-              <w:t>AGSCPI-LR.XLS</w:t>
-            </w:r>
-          </w:p>
-        </w:tc>
-      </w:tr>
-      <w:tr>
-        <w:tc>
-          <w:tcPr>
-            <w:tcW w:w="2585" w:type="dxa"/>
-          </w:tcPr>
-          <w:p/>
-        </w:tc>
-        <w:tc>
-          <w:tcPr>
-            <w:tcW w:w="3260" w:type="dxa"/>
-          </w:tcPr>
-          <w:p/>
-        </w:tc>
-        <w:tc>
-          <w:tcPr>
-            <w:tcW w:w="2814" w:type="dxa"/>
-          </w:tcPr>
-          <w:p/>
-        </w:tc>
-      </w:tr>
-      <w:tr>
-        <w:tc>
-          <w:tcPr>
-            <w:tcW w:w="2585" w:type="dxa"/>
-          </w:tcPr>
-          <w:p/>
-        </w:tc>
-        <w:tc>
-          <w:tcPr>
-            <w:tcW w:w="3260" w:type="dxa"/>
-          </w:tcPr>
-          <w:p/>
-        </w:tc>
-        <w:tc>
-          <w:tcPr>
-            <w:tcW w:w="2814" w:type="dxa"/>
-          </w:tcPr>
-          <w:p/>
-        </w:tc>
-      </w:tr>
-      <w:tr>
-        <w:tc>
-          <w:tcPr>
-            <w:tcW w:w="2585" w:type="dxa"/>
-          </w:tcPr>
-          <w:p>
-            <w:r>
-              <w:t>Linea Base 3</w:t>
-            </w:r>
-          </w:p>
-        </w:tc>
-        <w:tc>
-          <w:tcPr>
-            <w:tcW w:w="3260" w:type="dxa"/>
-          </w:tcPr>
-          <w:p/>
-        </w:tc>
-        <w:tc>
-          <w:tcPr>
-            <w:tcW w:w="2814" w:type="dxa"/>
-          </w:tcPr>
-          <w:p/>
+            <w:tcW w:w="1674" w:type="dxa"/>
+          </w:tcPr>
+          <w:p>
+            <w:pPr>
+              <w:jc w:val="center"/>
+            </w:pPr>
+            <w:proofErr w:type="spellStart"/>
+            <w:r>
+              <w:t>Linea</w:t>
+            </w:r>
+            <w:proofErr w:type="spellEnd"/>
+            <w:r>
+              <w:t xml:space="preserve"> Base 3</w:t>
+            </w:r>
+          </w:p>
+        </w:tc>
+        <w:tc>
+          <w:tcPr>
+            <w:tcW w:w="1161" w:type="dxa"/>
+          </w:tcPr>
+          <w:p>
+            <w:pPr>
+              <w:jc w:val="center"/>
+            </w:pPr>
+            <w:r>
+              <w:t>Sprint</w:t>
+            </w:r>
+            <w:r>
+              <w:t xml:space="preserve"> 3</w:t>
+            </w:r>
+          </w:p>
+        </w:tc>
+        <w:tc>
+          <w:tcPr>
+            <w:tcW w:w="4913" w:type="dxa"/>
+          </w:tcPr>
+          <w:p>
+            <w:r>
+              <w:t>Código Fuente:</w:t>
+            </w:r>
+          </w:p>
+          <w:p>
+            <w:r>
+              <w:t>●</w:t>
+            </w:r>
+            <w:r>
+              <w:t xml:space="preserve"> </w:t>
+            </w:r>
+            <w:r>
+              <w:t>Módulo de Usuario Vendedor</w:t>
+            </w:r>
+          </w:p>
+          <w:p>
+            <w:r>
+              <w:t>●</w:t>
+            </w:r>
+            <w:r>
+              <w:t xml:space="preserve"> </w:t>
+            </w:r>
+            <w:r>
+              <w:t>Módulo de Usuario Administrador</w:t>
+            </w:r>
+          </w:p>
+          <w:p>
+            <w:r>
+              <w:t>Documentos:</w:t>
+            </w:r>
+          </w:p>
+          <w:p>
+            <w:r>
+              <w:t>●</w:t>
+            </w:r>
+            <w:r>
+              <w:t xml:space="preserve"> </w:t>
+            </w:r>
+            <w:r>
+              <w:t>Manual de instalación</w:t>
+            </w:r>
+          </w:p>
+          <w:p>
+            <w:r>
+              <w:t>●</w:t>
+            </w:r>
+            <w:r>
+              <w:t xml:space="preserve"> M</w:t>
+            </w:r>
+            <w:r>
+              <w:t>anual de guía al usuario</w:t>
+            </w:r>
+          </w:p>
         </w:tc>
       </w:tr>
     </w:tbl>
@@ -2414,6 +2877,7 @@
         </w:rPr>
         <w:t xml:space="preserve">Lista de clasificación de </w:t>
       </w:r>
+      <w:proofErr w:type="spellStart"/>
       <w:r>
         <w:rPr>
           <w:rFonts w:ascii="Times New Roman" w:hAnsi="Times New Roman" w:cs="Times New Roman"/>
@@ -2421,6 +2885,7 @@
         </w:rPr>
         <w:t>Items</w:t>
       </w:r>
+      <w:proofErr w:type="spellEnd"/>
     </w:p>
     <w:p>
       <w:pPr>
@@ -3074,17 +3539,26 @@
         </w:rPr>
         <w:t xml:space="preserve">Mínimo 4 </w:t>
       </w:r>
+      <w:proofErr w:type="spellStart"/>
       <w:r>
         <w:rPr>
           <w:rFonts w:ascii="Times New Roman" w:hAnsi="Times New Roman" w:cs="Times New Roman"/>
         </w:rPr>
         <w:t>formulas</w:t>
       </w:r>
-      <w:r>
-        <w:rPr>
-          <w:rFonts w:ascii="Times New Roman" w:hAnsi="Times New Roman" w:cs="Times New Roman"/>
-        </w:rPr>
-        <w:t xml:space="preserve"> para distintos Escenarios </w:t>
+      <w:proofErr w:type="spellEnd"/>
+      <w:r>
+        <w:rPr>
+          <w:rFonts w:ascii="Times New Roman" w:hAnsi="Times New Roman" w:cs="Times New Roman"/>
+        </w:rPr>
+        <w:t xml:space="preserve"> para distintos </w:t>
+      </w:r>
+      <w:proofErr w:type="gramStart"/>
+      <w:r>
+        <w:rPr>
+          <w:rFonts w:ascii="Times New Roman" w:hAnsi="Times New Roman" w:cs="Times New Roman"/>
+        </w:rPr>
+        <w:t xml:space="preserve">Escenarios </w:t>
       </w:r>
       <w:r>
         <w:rPr>
@@ -3092,6 +3566,7 @@
         </w:rPr>
         <w:t>]</w:t>
       </w:r>
+      <w:proofErr w:type="gramEnd"/>
     </w:p>
     <w:p>
       <w:pPr>
@@ -3941,7 +4416,21 @@
         <w:rPr>
           <w:rFonts w:ascii="Times New Roman" w:hAnsi="Times New Roman" w:cs="Times New Roman"/>
         </w:rPr>
-        <w:t xml:space="preserve">         3.3.1. Definición de Reportes para el Estado ( Gestor - 6)</w:t>
+        <w:t xml:space="preserve">         3.3.1. Definición de Reportes para el Estado </w:t>
+      </w:r>
+      <w:proofErr w:type="gramStart"/>
+      <w:r>
+        <w:rPr>
+          <w:rFonts w:ascii="Times New Roman" w:hAnsi="Times New Roman" w:cs="Times New Roman"/>
+        </w:rPr>
+        <w:t>( Gestor</w:t>
+      </w:r>
+      <w:proofErr w:type="gramEnd"/>
+      <w:r>
+        <w:rPr>
+          <w:rFonts w:ascii="Times New Roman" w:hAnsi="Times New Roman" w:cs="Times New Roman"/>
+        </w:rPr>
+        <w:t xml:space="preserve"> - 6)</w:t>
       </w:r>
     </w:p>
     <w:p>
@@ -3956,7 +4445,21 @@
         <w:rPr>
           <w:rFonts w:ascii="Times New Roman" w:hAnsi="Times New Roman" w:cs="Times New Roman"/>
         </w:rPr>
-        <w:t xml:space="preserve">          3.3.2.        Definición de Reportes para el Estado ( Jefe de PY - 4 )</w:t>
+        <w:t xml:space="preserve">          3.3.2.        Definición de Reportes para el Estado </w:t>
+      </w:r>
+      <w:proofErr w:type="gramStart"/>
+      <w:r>
+        <w:rPr>
+          <w:rFonts w:ascii="Times New Roman" w:hAnsi="Times New Roman" w:cs="Times New Roman"/>
+        </w:rPr>
+        <w:t>( Jefe</w:t>
+      </w:r>
+      <w:proofErr w:type="gramEnd"/>
+      <w:r>
+        <w:rPr>
+          <w:rFonts w:ascii="Times New Roman" w:hAnsi="Times New Roman" w:cs="Times New Roman"/>
+        </w:rPr>
+        <w:t xml:space="preserve"> de PY - 4 )</w:t>
       </w:r>
     </w:p>
     <w:p>
@@ -3971,7 +4474,21 @@
         <w:rPr>
           <w:rFonts w:ascii="Times New Roman" w:hAnsi="Times New Roman" w:cs="Times New Roman"/>
         </w:rPr>
-        <w:t xml:space="preserve">          3.3.3.        Definición de Reportes para el Estado ( Desarrollador- 3 )</w:t>
+        <w:t xml:space="preserve">          3.3.3.        Definición de Reportes para el Estado </w:t>
+      </w:r>
+      <w:proofErr w:type="gramStart"/>
+      <w:r>
+        <w:rPr>
+          <w:rFonts w:ascii="Times New Roman" w:hAnsi="Times New Roman" w:cs="Times New Roman"/>
+        </w:rPr>
+        <w:t>( Desarrollador</w:t>
+      </w:r>
+      <w:proofErr w:type="gramEnd"/>
+      <w:r>
+        <w:rPr>
+          <w:rFonts w:ascii="Times New Roman" w:hAnsi="Times New Roman" w:cs="Times New Roman"/>
+        </w:rPr>
+        <w:t>- 3 )</w:t>
       </w:r>
     </w:p>
     <w:p>
@@ -4082,11 +4599,19 @@
           <w:rFonts w:ascii="Times New Roman" w:hAnsi="Times New Roman" w:cs="Times New Roman"/>
         </w:rPr>
       </w:pPr>
-      <w:r>
-        <w:rPr>
-          <w:rFonts w:ascii="Times New Roman" w:hAnsi="Times New Roman" w:cs="Times New Roman"/>
-        </w:rPr>
-        <w:t xml:space="preserve">3.5.2  Gestión de reléase </w:t>
+      <w:proofErr w:type="gramStart"/>
+      <w:r>
+        <w:rPr>
+          <w:rFonts w:ascii="Times New Roman" w:hAnsi="Times New Roman" w:cs="Times New Roman"/>
+        </w:rPr>
+        <w:t>3.5.2  Gestión</w:t>
+      </w:r>
+      <w:proofErr w:type="gramEnd"/>
+      <w:r>
+        <w:rPr>
+          <w:rFonts w:ascii="Times New Roman" w:hAnsi="Times New Roman" w:cs="Times New Roman"/>
+        </w:rPr>
+        <w:t xml:space="preserve"> de reléase </w:t>
       </w:r>
     </w:p>
     <w:p>

</xml_diff>

<commit_message>
Se editó el PGC
</commit_message>
<xml_diff>
--- a/01 Documentos/Plan-PGC.docx
+++ b/01 Documentos/Plan-PGC.docx
@@ -25,8 +25,18 @@
           <w:sz w:val="32"/>
           <w:szCs w:val="32"/>
         </w:rPr>
-        <w:t>-Consulting</w:t>
-      </w:r>
+        <w:t>-</w:t>
+      </w:r>
+      <w:proofErr w:type="spellStart"/>
+      <w:r>
+        <w:rPr>
+          <w:rFonts w:ascii="Times New Roman" w:hAnsi="Times New Roman" w:cs="Times New Roman"/>
+          <w:sz w:val="32"/>
+          <w:szCs w:val="32"/>
+        </w:rPr>
+        <w:t>Consulting</w:t>
+      </w:r>
+      <w:proofErr w:type="spellEnd"/>
     </w:p>
     <w:p>
       <w:pPr>
@@ -152,7 +162,21 @@
         <w:rPr>
           <w:rFonts w:ascii="Times New Roman" w:hAnsi="Times New Roman" w:cs="Times New Roman"/>
         </w:rPr>
-        <w:t>Agüero Carhuavilca, Julio Cesar</w:t>
+        <w:t xml:space="preserve">Agüero </w:t>
+      </w:r>
+      <w:proofErr w:type="spellStart"/>
+      <w:r>
+        <w:rPr>
+          <w:rFonts w:ascii="Times New Roman" w:hAnsi="Times New Roman" w:cs="Times New Roman"/>
+        </w:rPr>
+        <w:t>Carhuavilca</w:t>
+      </w:r>
+      <w:proofErr w:type="spellEnd"/>
+      <w:r>
+        <w:rPr>
+          <w:rFonts w:ascii="Times New Roman" w:hAnsi="Times New Roman" w:cs="Times New Roman"/>
+        </w:rPr>
+        <w:t>, Julio Cesar</w:t>
       </w:r>
       <w:r>
         <w:rPr>
@@ -265,15 +289,6 @@
         </w:rPr>
         <w:t>1.0</w:t>
       </w:r>
-    </w:p>
-    <w:p>
-      <w:pPr>
-        <w:spacing w:before="240" w:after="240"/>
-        <w:jc w:val="center"/>
-        <w:rPr>
-          <w:rFonts w:ascii="Times New Roman" w:hAnsi="Times New Roman" w:cs="Times New Roman"/>
-        </w:rPr>
-      </w:pPr>
     </w:p>
     <w:p>
       <w:pPr>
@@ -411,6 +426,7 @@
           <w:b/>
           <w:bCs/>
         </w:rPr>
+        <w:lastRenderedPageBreak/>
         <w:t>Introducción</w:t>
       </w:r>
     </w:p>
@@ -465,7 +481,23 @@
           <w:rFonts w:ascii="Times New Roman" w:hAnsi="Times New Roman" w:cs="Times New Roman"/>
           <w:lang w:val="es-ES"/>
         </w:rPr>
-        <w:t>HPNPSD-Consulting es una empresa con amplia experiencia en el mercado, que desarrolla y suministra soluciones informáticas según las</w:t>
+        <w:t>HPNPSD-</w:t>
+      </w:r>
+      <w:proofErr w:type="spellStart"/>
+      <w:r>
+        <w:rPr>
+          <w:rFonts w:ascii="Times New Roman" w:hAnsi="Times New Roman" w:cs="Times New Roman"/>
+          <w:lang w:val="es-ES"/>
+        </w:rPr>
+        <w:t>Consulting</w:t>
+      </w:r>
+      <w:proofErr w:type="spellEnd"/>
+      <w:r>
+        <w:rPr>
+          <w:rFonts w:ascii="Times New Roman" w:hAnsi="Times New Roman" w:cs="Times New Roman"/>
+          <w:lang w:val="es-ES"/>
+        </w:rPr>
+        <w:t xml:space="preserve"> es una empresa con amplia experiencia en el mercado, que desarrolla y suministra soluciones informáticas según las</w:t>
       </w:r>
       <w:r>
         <w:rPr>
@@ -589,7 +621,23 @@
           <w:rFonts w:ascii="Times New Roman" w:hAnsi="Times New Roman" w:cs="Times New Roman"/>
           <w:lang w:val="es-ES"/>
         </w:rPr>
-        <w:t xml:space="preserve"> nuestra empresa HPNPSD-Consulting </w:t>
+        <w:t xml:space="preserve"> nuestra empresa HPNPSD-</w:t>
+      </w:r>
+      <w:proofErr w:type="spellStart"/>
+      <w:r>
+        <w:rPr>
+          <w:rFonts w:ascii="Times New Roman" w:hAnsi="Times New Roman" w:cs="Times New Roman"/>
+          <w:lang w:val="es-ES"/>
+        </w:rPr>
+        <w:t>Consulting</w:t>
+      </w:r>
+      <w:proofErr w:type="spellEnd"/>
+      <w:r>
+        <w:rPr>
+          <w:rFonts w:ascii="Times New Roman" w:hAnsi="Times New Roman" w:cs="Times New Roman"/>
+          <w:lang w:val="es-ES"/>
+        </w:rPr>
+        <w:t> </w:t>
       </w:r>
       <w:r>
         <w:rPr>
@@ -739,19 +787,29 @@
         <w:tc>
           <w:tcPr>
             <w:tcW w:w="1696" w:type="dxa"/>
+            <w:shd w:val="clear" w:color="auto" w:fill="548DD4" w:themeFill="text2" w:themeFillTint="99"/>
           </w:tcPr>
           <w:p>
             <w:pPr>
               <w:pStyle w:val="Prrafodelista"/>
               <w:spacing w:after="240"/>
               <w:ind w:left="0"/>
-              <w:rPr>
-                <w:rFonts w:ascii="Times New Roman" w:hAnsi="Times New Roman" w:cs="Times New Roman"/>
-              </w:rPr>
-            </w:pPr>
-            <w:r>
-              <w:rPr>
-                <w:rFonts w:ascii="Times New Roman" w:hAnsi="Times New Roman" w:cs="Times New Roman"/>
+              <w:jc w:val="center"/>
+              <w:rPr>
+                <w:rFonts w:ascii="Times New Roman" w:hAnsi="Times New Roman" w:cs="Times New Roman"/>
+                <w:b/>
+                <w:bCs/>
+                <w:sz w:val="24"/>
+                <w:szCs w:val="24"/>
+              </w:rPr>
+            </w:pPr>
+            <w:r>
+              <w:rPr>
+                <w:rFonts w:ascii="Times New Roman" w:hAnsi="Times New Roman" w:cs="Times New Roman"/>
+                <w:b/>
+                <w:bCs/>
+                <w:sz w:val="24"/>
+                <w:szCs w:val="24"/>
               </w:rPr>
               <w:t>Roles</w:t>
             </w:r>
@@ -760,19 +818,29 @@
         <w:tc>
           <w:tcPr>
             <w:tcW w:w="3108" w:type="dxa"/>
+            <w:shd w:val="clear" w:color="auto" w:fill="548DD4" w:themeFill="text2" w:themeFillTint="99"/>
           </w:tcPr>
           <w:p>
             <w:pPr>
               <w:pStyle w:val="Prrafodelista"/>
               <w:spacing w:after="240"/>
               <w:ind w:left="0"/>
-              <w:rPr>
-                <w:rFonts w:ascii="Times New Roman" w:hAnsi="Times New Roman" w:cs="Times New Roman"/>
-              </w:rPr>
-            </w:pPr>
-            <w:r>
-              <w:rPr>
-                <w:rFonts w:ascii="Times New Roman" w:hAnsi="Times New Roman" w:cs="Times New Roman"/>
+              <w:jc w:val="center"/>
+              <w:rPr>
+                <w:rFonts w:ascii="Times New Roman" w:hAnsi="Times New Roman" w:cs="Times New Roman"/>
+                <w:b/>
+                <w:bCs/>
+                <w:sz w:val="24"/>
+                <w:szCs w:val="24"/>
+              </w:rPr>
+            </w:pPr>
+            <w:r>
+              <w:rPr>
+                <w:rFonts w:ascii="Times New Roman" w:hAnsi="Times New Roman" w:cs="Times New Roman"/>
+                <w:b/>
+                <w:bCs/>
+                <w:sz w:val="24"/>
+                <w:szCs w:val="24"/>
               </w:rPr>
               <w:t>Persona asignada</w:t>
             </w:r>
@@ -781,19 +849,29 @@
         <w:tc>
           <w:tcPr>
             <w:tcW w:w="3543" w:type="dxa"/>
+            <w:shd w:val="clear" w:color="auto" w:fill="548DD4" w:themeFill="text2" w:themeFillTint="99"/>
           </w:tcPr>
           <w:p>
             <w:pPr>
               <w:pStyle w:val="Prrafodelista"/>
               <w:spacing w:after="240"/>
               <w:ind w:left="0"/>
-              <w:rPr>
-                <w:rFonts w:ascii="Times New Roman" w:hAnsi="Times New Roman" w:cs="Times New Roman"/>
-              </w:rPr>
-            </w:pPr>
-            <w:r>
-              <w:rPr>
-                <w:rFonts w:ascii="Times New Roman" w:hAnsi="Times New Roman" w:cs="Times New Roman"/>
+              <w:jc w:val="center"/>
+              <w:rPr>
+                <w:rFonts w:ascii="Times New Roman" w:hAnsi="Times New Roman" w:cs="Times New Roman"/>
+                <w:b/>
+                <w:bCs/>
+                <w:sz w:val="24"/>
+                <w:szCs w:val="24"/>
+              </w:rPr>
+            </w:pPr>
+            <w:r>
+              <w:rPr>
+                <w:rFonts w:ascii="Times New Roman" w:hAnsi="Times New Roman" w:cs="Times New Roman"/>
+                <w:b/>
+                <w:bCs/>
+                <w:sz w:val="24"/>
+                <w:szCs w:val="24"/>
               </w:rPr>
               <w:t>Responsabilidad</w:t>
             </w:r>
@@ -842,7 +920,21 @@
               <w:rPr>
                 <w:rFonts w:ascii="Times New Roman" w:hAnsi="Times New Roman" w:cs="Times New Roman"/>
               </w:rPr>
-              <w:t>Agüero Carhuavilca, Julio Cesar</w:t>
+              <w:t xml:space="preserve">Agüero </w:t>
+            </w:r>
+            <w:proofErr w:type="spellStart"/>
+            <w:r>
+              <w:rPr>
+                <w:rFonts w:ascii="Times New Roman" w:hAnsi="Times New Roman" w:cs="Times New Roman"/>
+              </w:rPr>
+              <w:t>Carhuavilca</w:t>
+            </w:r>
+            <w:proofErr w:type="spellEnd"/>
+            <w:r>
+              <w:rPr>
+                <w:rFonts w:ascii="Times New Roman" w:hAnsi="Times New Roman" w:cs="Times New Roman"/>
+              </w:rPr>
+              <w:t>, Julio Cesar</w:t>
             </w:r>
           </w:p>
         </w:tc>
@@ -910,7 +1002,21 @@
               <w:rPr>
                 <w:rFonts w:ascii="Times New Roman" w:hAnsi="Times New Roman" w:cs="Times New Roman"/>
               </w:rPr>
-              <w:t>Abad Huaman, Francisco Javie</w:t>
+              <w:t xml:space="preserve">Abad </w:t>
+            </w:r>
+            <w:proofErr w:type="spellStart"/>
+            <w:r>
+              <w:rPr>
+                <w:rFonts w:ascii="Times New Roman" w:hAnsi="Times New Roman" w:cs="Times New Roman"/>
+              </w:rPr>
+              <w:t>Huaman</w:t>
+            </w:r>
+            <w:proofErr w:type="spellEnd"/>
+            <w:r>
+              <w:rPr>
+                <w:rFonts w:ascii="Times New Roman" w:hAnsi="Times New Roman" w:cs="Times New Roman"/>
+              </w:rPr>
+              <w:t>, Francisco Javie</w:t>
             </w:r>
             <w:r>
               <w:rPr>
@@ -968,6 +1074,80 @@
                 <w:rFonts w:ascii="Times New Roman" w:hAnsi="Times New Roman" w:cs="Times New Roman"/>
               </w:rPr>
               <w:t xml:space="preserve"> mantenimiento a las bibliotecas que se usan durante la gestión de la configuración</w:t>
+            </w:r>
+          </w:p>
+        </w:tc>
+      </w:tr>
+      <w:tr>
+        <w:tc>
+          <w:tcPr>
+            <w:tcW w:w="1696" w:type="dxa"/>
+          </w:tcPr>
+          <w:p>
+            <w:pPr>
+              <w:pStyle w:val="Prrafodelista"/>
+              <w:spacing w:after="240"/>
+              <w:ind w:left="0"/>
+              <w:rPr>
+                <w:rFonts w:ascii="Times New Roman" w:hAnsi="Times New Roman" w:cs="Times New Roman"/>
+              </w:rPr>
+            </w:pPr>
+            <w:r>
+              <w:rPr>
+                <w:rFonts w:ascii="Times New Roman" w:hAnsi="Times New Roman" w:cs="Times New Roman"/>
+              </w:rPr>
+              <w:t>Auditor</w:t>
+            </w:r>
+            <w:r>
+              <w:rPr>
+                <w:rFonts w:ascii="Times New Roman" w:hAnsi="Times New Roman" w:cs="Times New Roman"/>
+              </w:rPr>
+              <w:t xml:space="preserve"> (1)</w:t>
+            </w:r>
+          </w:p>
+        </w:tc>
+        <w:tc>
+          <w:tcPr>
+            <w:tcW w:w="3108" w:type="dxa"/>
+          </w:tcPr>
+          <w:p>
+            <w:pPr>
+              <w:pStyle w:val="Prrafodelista"/>
+              <w:numPr>
+                <w:ilvl w:val="0"/>
+                <w:numId w:val="15"/>
+              </w:numPr>
+              <w:spacing w:after="240"/>
+              <w:rPr>
+                <w:rFonts w:ascii="Times New Roman" w:hAnsi="Times New Roman" w:cs="Times New Roman"/>
+              </w:rPr>
+            </w:pPr>
+            <w:r>
+              <w:rPr>
+                <w:rFonts w:ascii="Times New Roman" w:hAnsi="Times New Roman" w:cs="Times New Roman"/>
+              </w:rPr>
+              <w:t>Kevin Flores Campos</w:t>
+            </w:r>
+          </w:p>
+        </w:tc>
+        <w:tc>
+          <w:tcPr>
+            <w:tcW w:w="3543" w:type="dxa"/>
+          </w:tcPr>
+          <w:p>
+            <w:pPr>
+              <w:pStyle w:val="Prrafodelista"/>
+              <w:spacing w:after="240"/>
+              <w:ind w:left="0"/>
+              <w:rPr>
+                <w:rFonts w:ascii="Times New Roman" w:hAnsi="Times New Roman" w:cs="Times New Roman"/>
+              </w:rPr>
+            </w:pPr>
+            <w:r>
+              <w:rPr>
+                <w:rFonts w:ascii="Times New Roman" w:hAnsi="Times New Roman" w:cs="Times New Roman"/>
+              </w:rPr>
+              <w:t>Verifica que los elementos de la configuración de los que es responsable están registrados en la base de datos de configuración con el estado y datos de configuración apropiados.</w:t>
             </w:r>
           </w:p>
         </w:tc>
@@ -1026,7 +1206,21 @@
               <w:rPr>
                 <w:rFonts w:ascii="Times New Roman" w:hAnsi="Times New Roman" w:cs="Times New Roman"/>
               </w:rPr>
-              <w:t>Azucena Huamantuma, José</w:t>
+              <w:t xml:space="preserve">Azucena </w:t>
+            </w:r>
+            <w:proofErr w:type="spellStart"/>
+            <w:r>
+              <w:rPr>
+                <w:rFonts w:ascii="Times New Roman" w:hAnsi="Times New Roman" w:cs="Times New Roman"/>
+              </w:rPr>
+              <w:t>Huamantuma</w:t>
+            </w:r>
+            <w:proofErr w:type="spellEnd"/>
+            <w:r>
+              <w:rPr>
+                <w:rFonts w:ascii="Times New Roman" w:hAnsi="Times New Roman" w:cs="Times New Roman"/>
+              </w:rPr>
+              <w:t>, José</w:t>
             </w:r>
             <w:r>
               <w:rPr>
@@ -1051,8 +1245,30 @@
               <w:rPr>
                 <w:rFonts w:ascii="Times New Roman" w:hAnsi="Times New Roman" w:cs="Times New Roman"/>
               </w:rPr>
-              <w:t>Delgado Cardenas, Joaquin</w:t>
-            </w:r>
+              <w:t xml:space="preserve">Delgado </w:t>
+            </w:r>
+            <w:proofErr w:type="spellStart"/>
+            <w:r>
+              <w:rPr>
+                <w:rFonts w:ascii="Times New Roman" w:hAnsi="Times New Roman" w:cs="Times New Roman"/>
+              </w:rPr>
+              <w:t>Cardenas</w:t>
+            </w:r>
+            <w:proofErr w:type="spellEnd"/>
+            <w:r>
+              <w:rPr>
+                <w:rFonts w:ascii="Times New Roman" w:hAnsi="Times New Roman" w:cs="Times New Roman"/>
+              </w:rPr>
+              <w:t xml:space="preserve">, </w:t>
+            </w:r>
+            <w:proofErr w:type="spellStart"/>
+            <w:r>
+              <w:rPr>
+                <w:rFonts w:ascii="Times New Roman" w:hAnsi="Times New Roman" w:cs="Times New Roman"/>
+              </w:rPr>
+              <w:t>Joaquin</w:t>
+            </w:r>
+            <w:proofErr w:type="spellEnd"/>
             <w:r>
               <w:rPr>
                 <w:rFonts w:ascii="Times New Roman" w:hAnsi="Times New Roman" w:cs="Times New Roman"/>
@@ -1076,7 +1292,21 @@
               <w:rPr>
                 <w:rFonts w:ascii="Times New Roman" w:hAnsi="Times New Roman" w:cs="Times New Roman"/>
               </w:rPr>
-              <w:t xml:space="preserve">Estrada Estrada. Rosa </w:t>
+              <w:t xml:space="preserve">Estrada </w:t>
+            </w:r>
+            <w:proofErr w:type="spellStart"/>
+            <w:r>
+              <w:rPr>
+                <w:rFonts w:ascii="Times New Roman" w:hAnsi="Times New Roman" w:cs="Times New Roman"/>
+              </w:rPr>
+              <w:t>Estrada</w:t>
+            </w:r>
+            <w:proofErr w:type="spellEnd"/>
+            <w:r>
+              <w:rPr>
+                <w:rFonts w:ascii="Times New Roman" w:hAnsi="Times New Roman" w:cs="Times New Roman"/>
+              </w:rPr>
+              <w:t xml:space="preserve">. Rosa </w:t>
             </w:r>
           </w:p>
           <w:p>
@@ -1120,32 +1350,27 @@
               <w:rPr>
                 <w:rFonts w:ascii="Times New Roman" w:hAnsi="Times New Roman" w:cs="Times New Roman"/>
               </w:rPr>
-              <w:t>Popi Requis,</w:t>
+              <w:t xml:space="preserve">Popi </w:t>
+            </w:r>
+            <w:proofErr w:type="spellStart"/>
+            <w:r>
+              <w:rPr>
+                <w:rFonts w:ascii="Times New Roman" w:hAnsi="Times New Roman" w:cs="Times New Roman"/>
+              </w:rPr>
+              <w:t>Requis</w:t>
+            </w:r>
+            <w:proofErr w:type="spellEnd"/>
+            <w:r>
+              <w:rPr>
+                <w:rFonts w:ascii="Times New Roman" w:hAnsi="Times New Roman" w:cs="Times New Roman"/>
+              </w:rPr>
+              <w:t>,</w:t>
             </w:r>
             <w:r>
               <w:rPr>
                 <w:rFonts w:ascii="Times New Roman" w:hAnsi="Times New Roman" w:cs="Times New Roman"/>
               </w:rPr>
               <w:t xml:space="preserve"> Robert </w:t>
-            </w:r>
-          </w:p>
-          <w:p>
-            <w:pPr>
-              <w:pStyle w:val="Prrafodelista"/>
-              <w:numPr>
-                <w:ilvl w:val="0"/>
-                <w:numId w:val="14"/>
-              </w:numPr>
-              <w:spacing w:after="240"/>
-              <w:rPr>
-                <w:rFonts w:ascii="Times New Roman" w:hAnsi="Times New Roman" w:cs="Times New Roman"/>
-              </w:rPr>
-            </w:pPr>
-            <w:r>
-              <w:rPr>
-                <w:rFonts w:ascii="Times New Roman" w:hAnsi="Times New Roman" w:cs="Times New Roman"/>
-              </w:rPr>
-              <w:t xml:space="preserve">Flores Campos, Kevin </w:t>
             </w:r>
           </w:p>
         </w:tc>
@@ -1186,43 +1411,6 @@
     </w:tbl>
     <w:p>
       <w:pPr>
-        <w:pStyle w:val="Prrafodelista"/>
-        <w:spacing w:after="240"/>
-        <w:rPr>
-          <w:rFonts w:ascii="Times New Roman" w:hAnsi="Times New Roman" w:cs="Times New Roman"/>
-        </w:rPr>
-      </w:pPr>
-    </w:p>
-    <w:p>
-      <w:pPr>
-        <w:pStyle w:val="Prrafodelista"/>
-        <w:spacing w:after="240"/>
-        <w:rPr>
-          <w:rFonts w:ascii="Times New Roman" w:hAnsi="Times New Roman" w:cs="Times New Roman"/>
-        </w:rPr>
-      </w:pPr>
-    </w:p>
-    <w:p>
-      <w:pPr>
-        <w:pStyle w:val="Prrafodelista"/>
-        <w:spacing w:after="240"/>
-        <w:rPr>
-          <w:rFonts w:ascii="Times New Roman" w:hAnsi="Times New Roman" w:cs="Times New Roman"/>
-        </w:rPr>
-      </w:pPr>
-    </w:p>
-    <w:p>
-      <w:pPr>
-        <w:pStyle w:val="Prrafodelista"/>
-        <w:spacing w:after="240"/>
-        <w:rPr>
-          <w:rFonts w:ascii="Times New Roman" w:hAnsi="Times New Roman" w:cs="Times New Roman"/>
-        </w:rPr>
-      </w:pPr>
-    </w:p>
-    <w:p>
-      <w:pPr>
-        <w:pStyle w:val="Prrafodelista"/>
         <w:spacing w:after="240"/>
         <w:rPr>
           <w:rFonts w:ascii="Times New Roman" w:hAnsi="Times New Roman" w:cs="Times New Roman"/>
@@ -1282,6 +1470,7 @@
         </w:rPr>
         <w:t>[</w:t>
       </w:r>
+      <w:proofErr w:type="spellStart"/>
       <w:r>
         <w:rPr>
           <w:rFonts w:ascii="Times New Roman" w:hAnsi="Times New Roman" w:cs="Times New Roman"/>
@@ -1290,6 +1479,7 @@
         </w:rPr>
         <w:t>Bemchmarking</w:t>
       </w:r>
+      <w:proofErr w:type="spellEnd"/>
       <w:r>
         <w:rPr>
           <w:rFonts w:ascii="Times New Roman" w:hAnsi="Times New Roman" w:cs="Times New Roman"/>
@@ -1302,6 +1492,7 @@
         </w:rPr>
         <w:t xml:space="preserve">, Ponderar y </w:t>
       </w:r>
+      <w:proofErr w:type="gramStart"/>
       <w:r>
         <w:rPr>
           <w:rFonts w:ascii="Times New Roman" w:hAnsi="Times New Roman" w:cs="Times New Roman"/>
@@ -1314,6 +1505,7 @@
         </w:rPr>
         <w:t>]</w:t>
       </w:r>
+      <w:proofErr w:type="gramEnd"/>
     </w:p>
     <w:p>
       <w:pPr>
@@ -1350,6 +1542,7 @@
         <w:tc>
           <w:tcPr>
             <w:tcW w:w="2254" w:type="dxa"/>
+            <w:shd w:val="clear" w:color="auto" w:fill="548DD4" w:themeFill="text2" w:themeFillTint="99"/>
           </w:tcPr>
           <w:p>
             <w:pPr>
@@ -1375,6 +1568,7 @@
         <w:tc>
           <w:tcPr>
             <w:tcW w:w="2255" w:type="dxa"/>
+            <w:shd w:val="clear" w:color="auto" w:fill="548DD4" w:themeFill="text2" w:themeFillTint="99"/>
           </w:tcPr>
           <w:p>
             <w:pPr>
@@ -1400,6 +1594,7 @@
         <w:tc>
           <w:tcPr>
             <w:tcW w:w="2255" w:type="dxa"/>
+            <w:shd w:val="clear" w:color="auto" w:fill="548DD4" w:themeFill="text2" w:themeFillTint="99"/>
           </w:tcPr>
           <w:p>
             <w:pPr>
@@ -1425,6 +1620,7 @@
         <w:tc>
           <w:tcPr>
             <w:tcW w:w="2255" w:type="dxa"/>
+            <w:shd w:val="clear" w:color="auto" w:fill="548DD4" w:themeFill="text2" w:themeFillTint="99"/>
           </w:tcPr>
           <w:p>
             <w:pPr>
@@ -1871,6 +2067,107 @@
           <w:rFonts w:ascii="Times New Roman" w:hAnsi="Times New Roman" w:cs="Times New Roman"/>
         </w:rPr>
       </w:pPr>
+      <w:r>
+        <w:rPr>
+          <w:rFonts w:ascii="Times New Roman" w:hAnsi="Times New Roman" w:cs="Times New Roman"/>
+        </w:rPr>
+        <w:t xml:space="preserve">Elegimos </w:t>
+      </w:r>
+      <w:proofErr w:type="spellStart"/>
+      <w:r>
+        <w:rPr>
+          <w:rFonts w:ascii="Times New Roman" w:hAnsi="Times New Roman" w:cs="Times New Roman"/>
+        </w:rPr>
+        <w:t>Github</w:t>
+      </w:r>
+      <w:proofErr w:type="spellEnd"/>
+      <w:r>
+        <w:rPr>
+          <w:rFonts w:ascii="Times New Roman" w:hAnsi="Times New Roman" w:cs="Times New Roman"/>
+        </w:rPr>
+        <w:t>, por tres motivos:</w:t>
+      </w:r>
+    </w:p>
+    <w:p>
+      <w:pPr>
+        <w:numPr>
+          <w:ilvl w:val="1"/>
+          <w:numId w:val="17"/>
+        </w:numPr>
+        <w:ind w:left="993" w:hanging="283"/>
+        <w:jc w:val="both"/>
+        <w:rPr>
+          <w:rFonts w:ascii="Times New Roman" w:hAnsi="Times New Roman" w:cs="Times New Roman"/>
+        </w:rPr>
+      </w:pPr>
+      <w:r>
+        <w:rPr>
+          <w:rFonts w:ascii="Times New Roman" w:hAnsi="Times New Roman" w:cs="Times New Roman"/>
+        </w:rPr>
+        <w:t>P</w:t>
+      </w:r>
+      <w:r>
+        <w:rPr>
+          <w:rFonts w:ascii="Times New Roman" w:hAnsi="Times New Roman" w:cs="Times New Roman"/>
+        </w:rPr>
+        <w:t>ermite llevar un registro y control de cualquier cambio sobre este código.</w:t>
+      </w:r>
+    </w:p>
+    <w:p>
+      <w:pPr>
+        <w:ind w:left="993" w:hanging="283"/>
+        <w:jc w:val="both"/>
+        <w:rPr>
+          <w:rFonts w:ascii="Times New Roman" w:hAnsi="Times New Roman" w:cs="Times New Roman"/>
+        </w:rPr>
+      </w:pPr>
+    </w:p>
+    <w:p>
+      <w:pPr>
+        <w:numPr>
+          <w:ilvl w:val="1"/>
+          <w:numId w:val="17"/>
+        </w:numPr>
+        <w:ind w:left="993" w:hanging="283"/>
+        <w:jc w:val="both"/>
+        <w:rPr>
+          <w:rFonts w:ascii="Times New Roman" w:hAnsi="Times New Roman" w:cs="Times New Roman"/>
+        </w:rPr>
+      </w:pPr>
+      <w:r>
+        <w:rPr>
+          <w:rFonts w:ascii="Times New Roman" w:hAnsi="Times New Roman" w:cs="Times New Roman"/>
+        </w:rPr>
+        <w:t xml:space="preserve">Permite comparar el código de un archivo para ver las diferencias entre las versiones, restaurar versiones antiguas ante alguna contingencia, y fusionar los cambios de distintas versiones. </w:t>
+      </w:r>
+    </w:p>
+    <w:p>
+      <w:pPr>
+        <w:ind w:left="993" w:hanging="283"/>
+        <w:jc w:val="both"/>
+        <w:rPr>
+          <w:rFonts w:ascii="Times New Roman" w:hAnsi="Times New Roman" w:cs="Times New Roman"/>
+        </w:rPr>
+      </w:pPr>
+    </w:p>
+    <w:p>
+      <w:pPr>
+        <w:numPr>
+          <w:ilvl w:val="1"/>
+          <w:numId w:val="17"/>
+        </w:numPr>
+        <w:ind w:left="993" w:hanging="283"/>
+        <w:jc w:val="both"/>
+        <w:rPr>
+          <w:rFonts w:ascii="Times New Roman" w:hAnsi="Times New Roman" w:cs="Times New Roman"/>
+        </w:rPr>
+      </w:pPr>
+      <w:r>
+        <w:rPr>
+          <w:rFonts w:ascii="Times New Roman" w:hAnsi="Times New Roman" w:cs="Times New Roman"/>
+        </w:rPr>
+        <w:t>También permite trabajar con distintas ramas de un proyecto, como la de desarrollo para meter nuevas funciones al programa o la de producción para depurar los bugs.</w:t>
+      </w:r>
     </w:p>
     <w:p>
       <w:pPr>
@@ -2000,97 +2297,6 @@
     </w:p>
     <w:p>
       <w:pPr>
-        <w:pStyle w:val="Prrafodelista"/>
-        <w:spacing w:after="240"/>
-        <w:rPr>
-          <w:rFonts w:ascii="Times New Roman" w:hAnsi="Times New Roman" w:cs="Times New Roman"/>
-        </w:rPr>
-      </w:pPr>
-    </w:p>
-    <w:p>
-      <w:pPr>
-        <w:pStyle w:val="Prrafodelista"/>
-        <w:spacing w:after="240"/>
-        <w:rPr>
-          <w:rFonts w:ascii="Times New Roman" w:hAnsi="Times New Roman" w:cs="Times New Roman"/>
-        </w:rPr>
-      </w:pPr>
-    </w:p>
-    <w:p>
-      <w:pPr>
-        <w:pStyle w:val="Prrafodelista"/>
-        <w:spacing w:after="240"/>
-        <w:rPr>
-          <w:rFonts w:ascii="Times New Roman" w:hAnsi="Times New Roman" w:cs="Times New Roman"/>
-        </w:rPr>
-      </w:pPr>
-    </w:p>
-    <w:p>
-      <w:pPr>
-        <w:pStyle w:val="Prrafodelista"/>
-        <w:spacing w:after="240"/>
-        <w:rPr>
-          <w:rFonts w:ascii="Times New Roman" w:hAnsi="Times New Roman" w:cs="Times New Roman"/>
-        </w:rPr>
-      </w:pPr>
-    </w:p>
-    <w:p>
-      <w:pPr>
-        <w:pStyle w:val="Prrafodelista"/>
-        <w:spacing w:after="240"/>
-        <w:rPr>
-          <w:rFonts w:ascii="Times New Roman" w:hAnsi="Times New Roman" w:cs="Times New Roman"/>
-        </w:rPr>
-      </w:pPr>
-    </w:p>
-    <w:p>
-      <w:pPr>
-        <w:pStyle w:val="Prrafodelista"/>
-        <w:spacing w:after="240"/>
-        <w:rPr>
-          <w:rFonts w:ascii="Times New Roman" w:hAnsi="Times New Roman" w:cs="Times New Roman"/>
-        </w:rPr>
-      </w:pPr>
-    </w:p>
-    <w:p>
-      <w:pPr>
-        <w:pStyle w:val="Prrafodelista"/>
-        <w:spacing w:after="240"/>
-        <w:rPr>
-          <w:rFonts w:ascii="Times New Roman" w:hAnsi="Times New Roman" w:cs="Times New Roman"/>
-        </w:rPr>
-      </w:pPr>
-    </w:p>
-    <w:p>
-      <w:pPr>
-        <w:pStyle w:val="Prrafodelista"/>
-        <w:spacing w:after="240"/>
-        <w:rPr>
-          <w:rFonts w:ascii="Times New Roman" w:hAnsi="Times New Roman" w:cs="Times New Roman"/>
-        </w:rPr>
-      </w:pPr>
-    </w:p>
-    <w:p>
-      <w:pPr>
-        <w:pStyle w:val="Prrafodelista"/>
-        <w:spacing w:after="240"/>
-        <w:rPr>
-          <w:rFonts w:ascii="Times New Roman" w:hAnsi="Times New Roman" w:cs="Times New Roman"/>
-        </w:rPr>
-      </w:pPr>
-    </w:p>
-    <w:p>
-      <w:pPr>
-        <w:pStyle w:val="Prrafodelista"/>
-        <w:spacing w:after="240"/>
-        <w:rPr>
-          <w:rFonts w:ascii="Times New Roman" w:hAnsi="Times New Roman" w:cs="Times New Roman"/>
-        </w:rPr>
-      </w:pPr>
-    </w:p>
-    <w:p>
-      <w:pPr>
-        <w:pStyle w:val="Prrafodelista"/>
         <w:spacing w:after="240"/>
         <w:rPr>
           <w:rFonts w:ascii="Times New Roman" w:hAnsi="Times New Roman" w:cs="Times New Roman"/>
@@ -2411,12 +2617,21 @@
                 <w:bCs/>
               </w:rPr>
             </w:pPr>
+            <w:proofErr w:type="spellStart"/>
             <w:r>
               <w:rPr>
                 <w:b/>
                 <w:bCs/>
               </w:rPr>
-              <w:t>Items de configuración</w:t>
+              <w:t>Items</w:t>
+            </w:r>
+            <w:proofErr w:type="spellEnd"/>
+            <w:r>
+              <w:rPr>
+                <w:b/>
+                <w:bCs/>
+              </w:rPr>
+              <w:t xml:space="preserve"> de configuración</w:t>
             </w:r>
           </w:p>
         </w:tc>
@@ -2436,11 +2651,19 @@
                 <w:rFonts w:ascii="Times New Roman" w:hAnsi="Times New Roman" w:cs="Times New Roman"/>
               </w:rPr>
             </w:pPr>
-            <w:r>
-              <w:rPr>
-                <w:rFonts w:ascii="Times New Roman" w:hAnsi="Times New Roman" w:cs="Times New Roman"/>
-              </w:rPr>
-              <w:t>Linea Base 1</w:t>
+            <w:proofErr w:type="spellStart"/>
+            <w:r>
+              <w:rPr>
+                <w:rFonts w:ascii="Times New Roman" w:hAnsi="Times New Roman" w:cs="Times New Roman"/>
+              </w:rPr>
+              <w:t>Linea</w:t>
+            </w:r>
+            <w:proofErr w:type="spellEnd"/>
+            <w:r>
+              <w:rPr>
+                <w:rFonts w:ascii="Times New Roman" w:hAnsi="Times New Roman" w:cs="Times New Roman"/>
+              </w:rPr>
+              <w:t xml:space="preserve"> Base 1</w:t>
             </w:r>
           </w:p>
         </w:tc>
@@ -2509,11 +2732,19 @@
                 <w:rFonts w:ascii="Times New Roman" w:hAnsi="Times New Roman" w:cs="Times New Roman"/>
               </w:rPr>
             </w:pPr>
-            <w:r>
-              <w:rPr>
-                <w:rFonts w:ascii="Times New Roman" w:hAnsi="Times New Roman" w:cs="Times New Roman"/>
-              </w:rPr>
-              <w:t>Linea Base 2</w:t>
+            <w:proofErr w:type="spellStart"/>
+            <w:r>
+              <w:rPr>
+                <w:rFonts w:ascii="Times New Roman" w:hAnsi="Times New Roman" w:cs="Times New Roman"/>
+              </w:rPr>
+              <w:t>Linea</w:t>
+            </w:r>
+            <w:proofErr w:type="spellEnd"/>
+            <w:r>
+              <w:rPr>
+                <w:rFonts w:ascii="Times New Roman" w:hAnsi="Times New Roman" w:cs="Times New Roman"/>
+              </w:rPr>
+              <w:t xml:space="preserve"> Base 2</w:t>
             </w:r>
           </w:p>
         </w:tc>
@@ -2610,11 +2841,19 @@
                 <w:rFonts w:ascii="Times New Roman" w:hAnsi="Times New Roman" w:cs="Times New Roman"/>
               </w:rPr>
             </w:pPr>
-            <w:r>
-              <w:rPr>
-                <w:rFonts w:ascii="Times New Roman" w:hAnsi="Times New Roman" w:cs="Times New Roman"/>
-              </w:rPr>
-              <w:t>Linea Base 3</w:t>
+            <w:proofErr w:type="spellStart"/>
+            <w:r>
+              <w:rPr>
+                <w:rFonts w:ascii="Times New Roman" w:hAnsi="Times New Roman" w:cs="Times New Roman"/>
+              </w:rPr>
+              <w:t>Linea</w:t>
+            </w:r>
+            <w:proofErr w:type="spellEnd"/>
+            <w:r>
+              <w:rPr>
+                <w:rFonts w:ascii="Times New Roman" w:hAnsi="Times New Roman" w:cs="Times New Roman"/>
+              </w:rPr>
+              <w:t xml:space="preserve"> Base 3</w:t>
             </w:r>
           </w:p>
         </w:tc>
@@ -2786,20 +3025,7 @@
     <w:p/>
     <w:p>
       <w:pPr>
-        <w:pStyle w:val="Prrafodelista"/>
         <w:spacing w:after="240"/>
-        <w:ind w:left="1440"/>
-        <w:rPr>
-          <w:rFonts w:ascii="Times New Roman" w:hAnsi="Times New Roman" w:cs="Times New Roman"/>
-          <w:highlight w:val="yellow"/>
-        </w:rPr>
-      </w:pPr>
-    </w:p>
-    <w:p>
-      <w:pPr>
-        <w:pStyle w:val="Prrafodelista"/>
-        <w:spacing w:after="240"/>
-        <w:ind w:left="1440"/>
         <w:rPr>
           <w:rFonts w:ascii="Times New Roman" w:hAnsi="Times New Roman" w:cs="Times New Roman"/>
           <w:highlight w:val="yellow"/>
@@ -2822,14 +3048,17 @@
         <w:rPr>
           <w:rFonts w:ascii="Times New Roman" w:hAnsi="Times New Roman" w:cs="Times New Roman"/>
         </w:rPr>
+        <w:lastRenderedPageBreak/>
         <w:t xml:space="preserve">Lista de clasificación de </w:t>
       </w:r>
+      <w:proofErr w:type="spellStart"/>
       <w:r>
         <w:rPr>
           <w:rFonts w:ascii="Times New Roman" w:hAnsi="Times New Roman" w:cs="Times New Roman"/>
         </w:rPr>
         <w:t>Items</w:t>
       </w:r>
+      <w:proofErr w:type="spellEnd"/>
     </w:p>
     <w:p>
       <w:pPr>
@@ -2844,8 +3073,8 @@
     </w:p>
     <w:tbl>
       <w:tblPr>
-        <w:tblW w:w="9315" w:type="dxa"/>
-        <w:tblInd w:w="-185" w:type="dxa"/>
+        <w:tblW w:w="7864" w:type="dxa"/>
+        <w:tblInd w:w="1266" w:type="dxa"/>
         <w:tblBorders>
           <w:top w:val="single" w:sz="8" w:space="0" w:color="000000"/>
           <w:left w:val="single" w:sz="8" w:space="0" w:color="000000"/>
@@ -2858,16 +3087,16 @@
         <w:tblLook w:val="0600" w:firstRow="0" w:lastRow="0" w:firstColumn="0" w:lastColumn="0" w:noHBand="1" w:noVBand="1"/>
       </w:tblPr>
       <w:tblGrid>
-        <w:gridCol w:w="2160"/>
-        <w:gridCol w:w="2205"/>
-        <w:gridCol w:w="1906"/>
+        <w:gridCol w:w="1559"/>
+        <w:gridCol w:w="1560"/>
+        <w:gridCol w:w="1701"/>
         <w:gridCol w:w="1417"/>
         <w:gridCol w:w="1627"/>
       </w:tblGrid>
       <w:tr>
         <w:tc>
           <w:tcPr>
-            <w:tcW w:w="2160" w:type="dxa"/>
+            <w:tcW w:w="1559" w:type="dxa"/>
             <w:shd w:val="clear" w:color="auto" w:fill="548DD4" w:themeFill="text2" w:themeFillTint="99"/>
             <w:tcMar>
               <w:top w:w="100" w:type="dxa"/>
@@ -3007,7 +3236,7 @@
         </w:tc>
         <w:tc>
           <w:tcPr>
-            <w:tcW w:w="2205" w:type="dxa"/>
+            <w:tcW w:w="1560" w:type="dxa"/>
             <w:shd w:val="clear" w:color="auto" w:fill="548DD4" w:themeFill="text2" w:themeFillTint="99"/>
             <w:tcMar>
               <w:top w:w="100" w:type="dxa"/>
@@ -3045,8 +3274,20 @@
                 <w:sz w:val="24"/>
                 <w:szCs w:val="24"/>
               </w:rPr>
-              <w:t>Nombre del Item</w:t>
-            </w:r>
+              <w:t xml:space="preserve">Nombre del </w:t>
+            </w:r>
+            <w:proofErr w:type="spellStart"/>
+            <w:r>
+              <w:rPr>
+                <w:rFonts w:ascii="Times New Roman" w:hAnsi="Times New Roman" w:cs="Times New Roman"/>
+                <w:b/>
+                <w:bCs/>
+                <w:sz w:val="24"/>
+                <w:szCs w:val="24"/>
+              </w:rPr>
+              <w:t>Item</w:t>
+            </w:r>
+            <w:proofErr w:type="spellEnd"/>
           </w:p>
           <w:p>
             <w:pPr>
@@ -3095,7 +3336,7 @@
         </w:tc>
         <w:tc>
           <w:tcPr>
-            <w:tcW w:w="1906" w:type="dxa"/>
+            <w:tcW w:w="1701" w:type="dxa"/>
             <w:shd w:val="clear" w:color="auto" w:fill="548DD4" w:themeFill="text2" w:themeFillTint="99"/>
             <w:tcMar>
               <w:top w:w="100" w:type="dxa"/>
@@ -3293,7 +3534,7 @@
       <w:tr>
         <w:tc>
           <w:tcPr>
-            <w:tcW w:w="2160" w:type="dxa"/>
+            <w:tcW w:w="1559" w:type="dxa"/>
             <w:shd w:val="clear" w:color="auto" w:fill="auto"/>
             <w:tcMar>
               <w:top w:w="100" w:type="dxa"/>
@@ -3329,7 +3570,7 @@
         </w:tc>
         <w:tc>
           <w:tcPr>
-            <w:tcW w:w="2205" w:type="dxa"/>
+            <w:tcW w:w="1560" w:type="dxa"/>
             <w:shd w:val="clear" w:color="auto" w:fill="auto"/>
             <w:tcMar>
               <w:top w:w="100" w:type="dxa"/>
@@ -3365,7 +3606,7 @@
         </w:tc>
         <w:tc>
           <w:tcPr>
-            <w:tcW w:w="1906" w:type="dxa"/>
+            <w:tcW w:w="1701" w:type="dxa"/>
             <w:shd w:val="clear" w:color="auto" w:fill="auto"/>
             <w:tcMar>
               <w:top w:w="100" w:type="dxa"/>
@@ -3475,7 +3716,7 @@
       <w:tr>
         <w:tc>
           <w:tcPr>
-            <w:tcW w:w="2160" w:type="dxa"/>
+            <w:tcW w:w="1559" w:type="dxa"/>
             <w:shd w:val="clear" w:color="auto" w:fill="auto"/>
             <w:tcMar>
               <w:top w:w="100" w:type="dxa"/>
@@ -3511,7 +3752,7 @@
         </w:tc>
         <w:tc>
           <w:tcPr>
-            <w:tcW w:w="2205" w:type="dxa"/>
+            <w:tcW w:w="1560" w:type="dxa"/>
             <w:shd w:val="clear" w:color="auto" w:fill="auto"/>
             <w:tcMar>
               <w:top w:w="100" w:type="dxa"/>
@@ -3571,7 +3812,7 @@
         </w:tc>
         <w:tc>
           <w:tcPr>
-            <w:tcW w:w="1906" w:type="dxa"/>
+            <w:tcW w:w="1701" w:type="dxa"/>
             <w:shd w:val="clear" w:color="auto" w:fill="auto"/>
             <w:tcMar>
               <w:top w:w="100" w:type="dxa"/>
@@ -3681,7 +3922,7 @@
       <w:tr>
         <w:tc>
           <w:tcPr>
-            <w:tcW w:w="2160" w:type="dxa"/>
+            <w:tcW w:w="1559" w:type="dxa"/>
             <w:shd w:val="clear" w:color="auto" w:fill="auto"/>
             <w:tcMar>
               <w:top w:w="100" w:type="dxa"/>
@@ -3717,7 +3958,7 @@
         </w:tc>
         <w:tc>
           <w:tcPr>
-            <w:tcW w:w="2205" w:type="dxa"/>
+            <w:tcW w:w="1560" w:type="dxa"/>
             <w:shd w:val="clear" w:color="auto" w:fill="auto"/>
             <w:tcMar>
               <w:top w:w="100" w:type="dxa"/>
@@ -3753,7 +3994,7 @@
         </w:tc>
         <w:tc>
           <w:tcPr>
-            <w:tcW w:w="1906" w:type="dxa"/>
+            <w:tcW w:w="1701" w:type="dxa"/>
             <w:shd w:val="clear" w:color="auto" w:fill="auto"/>
             <w:tcMar>
               <w:top w:w="100" w:type="dxa"/>
@@ -4429,8 +4670,8 @@
     </w:p>
     <w:tbl>
       <w:tblPr>
-        <w:tblW w:w="9404" w:type="dxa"/>
-        <w:tblInd w:w="-10" w:type="dxa"/>
+        <w:tblW w:w="7986" w:type="dxa"/>
+        <w:tblInd w:w="1408" w:type="dxa"/>
         <w:tblBorders>
           <w:top w:val="single" w:sz="8" w:space="0" w:color="000000"/>
           <w:left w:val="single" w:sz="8" w:space="0" w:color="000000"/>
@@ -4443,15 +4684,15 @@
         <w:tblLook w:val="0600" w:firstRow="0" w:lastRow="0" w:firstColumn="0" w:lastColumn="0" w:noHBand="1" w:noVBand="1"/>
       </w:tblPr>
       <w:tblGrid>
-        <w:gridCol w:w="2694"/>
-        <w:gridCol w:w="2551"/>
+        <w:gridCol w:w="2126"/>
         <w:gridCol w:w="2410"/>
+        <w:gridCol w:w="1701"/>
         <w:gridCol w:w="1749"/>
       </w:tblGrid>
       <w:tr>
         <w:tc>
           <w:tcPr>
-            <w:tcW w:w="2694" w:type="dxa"/>
+            <w:tcW w:w="2126" w:type="dxa"/>
             <w:shd w:val="clear" w:color="auto" w:fill="548DD4" w:themeFill="text2" w:themeFillTint="99"/>
           </w:tcPr>
           <w:p>
@@ -4486,7 +4727,7 @@
         </w:tc>
         <w:tc>
           <w:tcPr>
-            <w:tcW w:w="2551" w:type="dxa"/>
+            <w:tcW w:w="2410" w:type="dxa"/>
             <w:shd w:val="clear" w:color="auto" w:fill="548DD4" w:themeFill="text2" w:themeFillTint="99"/>
             <w:tcMar>
               <w:top w:w="100" w:type="dxa"/>
@@ -4526,7 +4767,7 @@
         </w:tc>
         <w:tc>
           <w:tcPr>
-            <w:tcW w:w="2410" w:type="dxa"/>
+            <w:tcW w:w="1701" w:type="dxa"/>
             <w:shd w:val="clear" w:color="auto" w:fill="548DD4" w:themeFill="text2" w:themeFillTint="99"/>
             <w:tcMar>
               <w:top w:w="100" w:type="dxa"/>
@@ -4608,7 +4849,7 @@
       <w:tr>
         <w:tc>
           <w:tcPr>
-            <w:tcW w:w="2694" w:type="dxa"/>
+            <w:tcW w:w="2126" w:type="dxa"/>
           </w:tcPr>
           <w:p>
             <w:pPr>
@@ -4639,7 +4880,7 @@
         </w:tc>
         <w:tc>
           <w:tcPr>
-            <w:tcW w:w="2551" w:type="dxa"/>
+            <w:tcW w:w="2410" w:type="dxa"/>
             <w:shd w:val="clear" w:color="auto" w:fill="auto"/>
             <w:tcMar>
               <w:top w:w="100" w:type="dxa"/>
@@ -4683,7 +4924,7 @@
         </w:tc>
         <w:tc>
           <w:tcPr>
-            <w:tcW w:w="2410" w:type="dxa"/>
+            <w:tcW w:w="1701" w:type="dxa"/>
             <w:shd w:val="clear" w:color="auto" w:fill="auto"/>
             <w:tcMar>
               <w:top w:w="100" w:type="dxa"/>
@@ -4761,7 +5002,7 @@
       <w:tr>
         <w:tc>
           <w:tcPr>
-            <w:tcW w:w="2694" w:type="dxa"/>
+            <w:tcW w:w="2126" w:type="dxa"/>
           </w:tcPr>
           <w:p>
             <w:pPr>
@@ -4796,7 +5037,7 @@
         </w:tc>
         <w:tc>
           <w:tcPr>
-            <w:tcW w:w="2551" w:type="dxa"/>
+            <w:tcW w:w="2410" w:type="dxa"/>
             <w:shd w:val="clear" w:color="auto" w:fill="auto"/>
             <w:tcMar>
               <w:top w:w="100" w:type="dxa"/>
@@ -4844,7 +5085,7 @@
         </w:tc>
         <w:tc>
           <w:tcPr>
-            <w:tcW w:w="2410" w:type="dxa"/>
+            <w:tcW w:w="1701" w:type="dxa"/>
             <w:shd w:val="clear" w:color="auto" w:fill="auto"/>
             <w:tcMar>
               <w:top w:w="100" w:type="dxa"/>
@@ -4870,12 +5111,22 @@
                 <w:rFonts w:ascii="Times New Roman" w:hAnsi="Times New Roman" w:cs="Times New Roman"/>
               </w:rPr>
             </w:pPr>
-            <w:r>
-              <w:rPr>
-                <w:rFonts w:ascii="Times New Roman" w:hAnsi="Times New Roman" w:cs="Times New Roman"/>
-              </w:rPr>
-              <w:t>.pynb</w:t>
-            </w:r>
+            <w:proofErr w:type="gramStart"/>
+            <w:r>
+              <w:rPr>
+                <w:rFonts w:ascii="Times New Roman" w:hAnsi="Times New Roman" w:cs="Times New Roman"/>
+              </w:rPr>
+              <w:t>.</w:t>
+            </w:r>
+            <w:proofErr w:type="spellStart"/>
+            <w:r>
+              <w:rPr>
+                <w:rFonts w:ascii="Times New Roman" w:hAnsi="Times New Roman" w:cs="Times New Roman"/>
+              </w:rPr>
+              <w:t>pynb</w:t>
+            </w:r>
+            <w:proofErr w:type="spellEnd"/>
+            <w:proofErr w:type="gramEnd"/>
           </w:p>
         </w:tc>
         <w:tc>
@@ -4918,7 +5169,7 @@
       <w:tr>
         <w:tc>
           <w:tcPr>
-            <w:tcW w:w="2694" w:type="dxa"/>
+            <w:tcW w:w="2126" w:type="dxa"/>
           </w:tcPr>
           <w:p>
             <w:pPr>
@@ -4947,7 +5198,7 @@
         </w:tc>
         <w:tc>
           <w:tcPr>
-            <w:tcW w:w="2551" w:type="dxa"/>
+            <w:tcW w:w="2410" w:type="dxa"/>
             <w:shd w:val="clear" w:color="auto" w:fill="auto"/>
             <w:tcMar>
               <w:top w:w="100" w:type="dxa"/>
@@ -4989,7 +5240,7 @@
         </w:tc>
         <w:tc>
           <w:tcPr>
-            <w:tcW w:w="2410" w:type="dxa"/>
+            <w:tcW w:w="1701" w:type="dxa"/>
             <w:shd w:val="clear" w:color="auto" w:fill="auto"/>
             <w:tcMar>
               <w:top w:w="100" w:type="dxa"/>
@@ -5019,8 +5270,16 @@
               <w:rPr>
                 <w:rFonts w:ascii="Times New Roman" w:hAnsi="Times New Roman" w:cs="Times New Roman"/>
               </w:rPr>
-              <w:t>.txt</w:t>
-            </w:r>
+              <w:t>.</w:t>
+            </w:r>
+            <w:proofErr w:type="spellStart"/>
+            <w:r>
+              <w:rPr>
+                <w:rFonts w:ascii="Times New Roman" w:hAnsi="Times New Roman" w:cs="Times New Roman"/>
+              </w:rPr>
+              <w:t>txt</w:t>
+            </w:r>
+            <w:proofErr w:type="spellEnd"/>
           </w:p>
         </w:tc>
         <w:tc>
@@ -5063,7 +5322,7 @@
       <w:tr>
         <w:tc>
           <w:tcPr>
-            <w:tcW w:w="2694" w:type="dxa"/>
+            <w:tcW w:w="2126" w:type="dxa"/>
           </w:tcPr>
           <w:p>
             <w:pPr>
@@ -5092,7 +5351,7 @@
         </w:tc>
         <w:tc>
           <w:tcPr>
-            <w:tcW w:w="2551" w:type="dxa"/>
+            <w:tcW w:w="2410" w:type="dxa"/>
             <w:shd w:val="clear" w:color="auto" w:fill="auto"/>
             <w:tcMar>
               <w:top w:w="100" w:type="dxa"/>
@@ -5134,7 +5393,7 @@
         </w:tc>
         <w:tc>
           <w:tcPr>
-            <w:tcW w:w="2410" w:type="dxa"/>
+            <w:tcW w:w="1701" w:type="dxa"/>
             <w:shd w:val="clear" w:color="auto" w:fill="auto"/>
             <w:tcMar>
               <w:top w:w="100" w:type="dxa"/>
@@ -5352,7 +5611,21 @@
         <w:rPr>
           <w:rFonts w:ascii="Times New Roman" w:hAnsi="Times New Roman" w:cs="Times New Roman"/>
         </w:rPr>
-        <w:t xml:space="preserve">         3.3.1. Definición de Reportes para el Estado ( Gestor - 6)</w:t>
+        <w:t xml:space="preserve">         3.3.1. Definición de Reportes para el Estado </w:t>
+      </w:r>
+      <w:proofErr w:type="gramStart"/>
+      <w:r>
+        <w:rPr>
+          <w:rFonts w:ascii="Times New Roman" w:hAnsi="Times New Roman" w:cs="Times New Roman"/>
+        </w:rPr>
+        <w:t>( Gestor</w:t>
+      </w:r>
+      <w:proofErr w:type="gramEnd"/>
+      <w:r>
+        <w:rPr>
+          <w:rFonts w:ascii="Times New Roman" w:hAnsi="Times New Roman" w:cs="Times New Roman"/>
+        </w:rPr>
+        <w:t xml:space="preserve"> - 6)</w:t>
       </w:r>
     </w:p>
     <w:p>
@@ -5367,7 +5640,21 @@
         <w:rPr>
           <w:rFonts w:ascii="Times New Roman" w:hAnsi="Times New Roman" w:cs="Times New Roman"/>
         </w:rPr>
-        <w:t xml:space="preserve">          3.3.2.        Definición de Reportes para el Estado ( Jefe de PY - 4 )</w:t>
+        <w:t xml:space="preserve">          3.3.2.        Definición de Reportes para el Estado </w:t>
+      </w:r>
+      <w:proofErr w:type="gramStart"/>
+      <w:r>
+        <w:rPr>
+          <w:rFonts w:ascii="Times New Roman" w:hAnsi="Times New Roman" w:cs="Times New Roman"/>
+        </w:rPr>
+        <w:t>( Jefe</w:t>
+      </w:r>
+      <w:proofErr w:type="gramEnd"/>
+      <w:r>
+        <w:rPr>
+          <w:rFonts w:ascii="Times New Roman" w:hAnsi="Times New Roman" w:cs="Times New Roman"/>
+        </w:rPr>
+        <w:t xml:space="preserve"> de PY - 4 )</w:t>
       </w:r>
     </w:p>
     <w:p>
@@ -5382,7 +5669,21 @@
         <w:rPr>
           <w:rFonts w:ascii="Times New Roman" w:hAnsi="Times New Roman" w:cs="Times New Roman"/>
         </w:rPr>
-        <w:t xml:space="preserve">          3.3.3.        Definición de Reportes para el Estado ( Desarrollador- 3 )</w:t>
+        <w:t xml:space="preserve">          3.3.3.        Definición de Reportes para el Estado </w:t>
+      </w:r>
+      <w:proofErr w:type="gramStart"/>
+      <w:r>
+        <w:rPr>
+          <w:rFonts w:ascii="Times New Roman" w:hAnsi="Times New Roman" w:cs="Times New Roman"/>
+        </w:rPr>
+        <w:t>( Desarrollador</w:t>
+      </w:r>
+      <w:proofErr w:type="gramEnd"/>
+      <w:r>
+        <w:rPr>
+          <w:rFonts w:ascii="Times New Roman" w:hAnsi="Times New Roman" w:cs="Times New Roman"/>
+        </w:rPr>
+        <w:t>- 3 )</w:t>
       </w:r>
     </w:p>
     <w:p>
@@ -5493,11 +5794,19 @@
           <w:rFonts w:ascii="Times New Roman" w:hAnsi="Times New Roman" w:cs="Times New Roman"/>
         </w:rPr>
       </w:pPr>
-      <w:r>
-        <w:rPr>
-          <w:rFonts w:ascii="Times New Roman" w:hAnsi="Times New Roman" w:cs="Times New Roman"/>
-        </w:rPr>
-        <w:t xml:space="preserve">3.5.2  Gestión de reléase </w:t>
+      <w:proofErr w:type="gramStart"/>
+      <w:r>
+        <w:rPr>
+          <w:rFonts w:ascii="Times New Roman" w:hAnsi="Times New Roman" w:cs="Times New Roman"/>
+        </w:rPr>
+        <w:t>3.5.2  Gestión</w:t>
+      </w:r>
+      <w:proofErr w:type="gramEnd"/>
+      <w:r>
+        <w:rPr>
+          <w:rFonts w:ascii="Times New Roman" w:hAnsi="Times New Roman" w:cs="Times New Roman"/>
+        </w:rPr>
+        <w:t xml:space="preserve"> de reléase </w:t>
       </w:r>
     </w:p>
     <w:p>
@@ -6908,6 +7217,119 @@
     </w:lvl>
   </w:abstractNum>
   <w:abstractNum w:abstractNumId="12" w15:restartNumberingAfterBreak="0">
+    <w:nsid w:val="59BB26B8"/>
+    <w:multiLevelType w:val="multilevel"/>
+    <w:tmpl w:val="5896022E"/>
+    <w:lvl w:ilvl="0">
+      <w:start w:val="1"/>
+      <w:numFmt w:val="bullet"/>
+      <w:lvlText w:val="●"/>
+      <w:lvlJc w:val="left"/>
+      <w:pPr>
+        <w:ind w:left="720" w:hanging="360"/>
+      </w:pPr>
+      <w:rPr>
+        <w:u w:val="none"/>
+      </w:rPr>
+    </w:lvl>
+    <w:lvl w:ilvl="1">
+      <w:start w:val="1"/>
+      <w:numFmt w:val="bullet"/>
+      <w:lvlText w:val="○"/>
+      <w:lvlJc w:val="left"/>
+      <w:pPr>
+        <w:ind w:left="1440" w:hanging="360"/>
+      </w:pPr>
+      <w:rPr>
+        <w:u w:val="none"/>
+      </w:rPr>
+    </w:lvl>
+    <w:lvl w:ilvl="2">
+      <w:start w:val="1"/>
+      <w:numFmt w:val="bullet"/>
+      <w:lvlText w:val="■"/>
+      <w:lvlJc w:val="left"/>
+      <w:pPr>
+        <w:ind w:left="2160" w:hanging="360"/>
+      </w:pPr>
+      <w:rPr>
+        <w:u w:val="none"/>
+      </w:rPr>
+    </w:lvl>
+    <w:lvl w:ilvl="3">
+      <w:start w:val="1"/>
+      <w:numFmt w:val="bullet"/>
+      <w:lvlText w:val="●"/>
+      <w:lvlJc w:val="left"/>
+      <w:pPr>
+        <w:ind w:left="2880" w:hanging="360"/>
+      </w:pPr>
+      <w:rPr>
+        <w:u w:val="none"/>
+      </w:rPr>
+    </w:lvl>
+    <w:lvl w:ilvl="4">
+      <w:start w:val="1"/>
+      <w:numFmt w:val="bullet"/>
+      <w:lvlText w:val="○"/>
+      <w:lvlJc w:val="left"/>
+      <w:pPr>
+        <w:ind w:left="3600" w:hanging="360"/>
+      </w:pPr>
+      <w:rPr>
+        <w:u w:val="none"/>
+      </w:rPr>
+    </w:lvl>
+    <w:lvl w:ilvl="5">
+      <w:start w:val="1"/>
+      <w:numFmt w:val="bullet"/>
+      <w:lvlText w:val="■"/>
+      <w:lvlJc w:val="left"/>
+      <w:pPr>
+        <w:ind w:left="4320" w:hanging="360"/>
+      </w:pPr>
+      <w:rPr>
+        <w:u w:val="none"/>
+      </w:rPr>
+    </w:lvl>
+    <w:lvl w:ilvl="6">
+      <w:start w:val="1"/>
+      <w:numFmt w:val="bullet"/>
+      <w:lvlText w:val="●"/>
+      <w:lvlJc w:val="left"/>
+      <w:pPr>
+        <w:ind w:left="5040" w:hanging="360"/>
+      </w:pPr>
+      <w:rPr>
+        <w:u w:val="none"/>
+      </w:rPr>
+    </w:lvl>
+    <w:lvl w:ilvl="7">
+      <w:start w:val="1"/>
+      <w:numFmt w:val="bullet"/>
+      <w:lvlText w:val="○"/>
+      <w:lvlJc w:val="left"/>
+      <w:pPr>
+        <w:ind w:left="5760" w:hanging="360"/>
+      </w:pPr>
+      <w:rPr>
+        <w:u w:val="none"/>
+      </w:rPr>
+    </w:lvl>
+    <w:lvl w:ilvl="8">
+      <w:start w:val="1"/>
+      <w:numFmt w:val="bullet"/>
+      <w:lvlText w:val="■"/>
+      <w:lvlJc w:val="left"/>
+      <w:pPr>
+        <w:ind w:left="6480" w:hanging="360"/>
+      </w:pPr>
+      <w:rPr>
+        <w:u w:val="none"/>
+      </w:rPr>
+    </w:lvl>
+  </w:abstractNum>
+  <w:abstractNum w:abstractNumId="13" w15:restartNumberingAfterBreak="0">
     <w:nsid w:val="61B061F1"/>
     <w:multiLevelType w:val="hybridMultilevel"/>
     <w:tmpl w:val="37D2DF50"/>
@@ -7020,7 +7442,7 @@
       </w:rPr>
     </w:lvl>
   </w:abstractNum>
-  <w:abstractNum w:abstractNumId="13" w15:restartNumberingAfterBreak="0">
+  <w:abstractNum w:abstractNumId="14" w15:restartNumberingAfterBreak="0">
     <w:nsid w:val="69B05973"/>
     <w:multiLevelType w:val="multilevel"/>
     <w:tmpl w:val="94749DC2"/>
@@ -7133,7 +7555,7 @@
       </w:rPr>
     </w:lvl>
   </w:abstractNum>
-  <w:abstractNum w:abstractNumId="14" w15:restartNumberingAfterBreak="0">
+  <w:abstractNum w:abstractNumId="15" w15:restartNumberingAfterBreak="0">
     <w:nsid w:val="71E24763"/>
     <w:multiLevelType w:val="multilevel"/>
     <w:tmpl w:val="D576B090"/>
@@ -7246,7 +7668,7 @@
       </w:rPr>
     </w:lvl>
   </w:abstractNum>
-  <w:abstractNum w:abstractNumId="15" w15:restartNumberingAfterBreak="0">
+  <w:abstractNum w:abstractNumId="16" w15:restartNumberingAfterBreak="0">
     <w:nsid w:val="7EB8324E"/>
     <w:multiLevelType w:val="hybridMultilevel"/>
     <w:tmpl w:val="13144122"/>
@@ -7390,22 +7812,25 @@
     <w:abstractNumId w:val="1"/>
   </w:num>
   <w:num w:numId="11">
-    <w:abstractNumId w:val="13"/>
+    <w:abstractNumId w:val="14"/>
   </w:num>
   <w:num w:numId="12">
-    <w:abstractNumId w:val="14"/>
+    <w:abstractNumId w:val="15"/>
   </w:num>
   <w:num w:numId="13">
     <w:abstractNumId w:val="8"/>
   </w:num>
   <w:num w:numId="14">
-    <w:abstractNumId w:val="12"/>
+    <w:abstractNumId w:val="13"/>
   </w:num>
   <w:num w:numId="15">
-    <w:abstractNumId w:val="15"/>
+    <w:abstractNumId w:val="16"/>
   </w:num>
   <w:num w:numId="16">
     <w:abstractNumId w:val="4"/>
+  </w:num>
+  <w:num w:numId="17">
+    <w:abstractNumId w:val="12"/>
   </w:num>
 </w:numbering>
 </file>

</xml_diff>